<commit_message>
dokumentacja - 3/5 badan
</commit_message>
<xml_diff>
--- a/doc/Politechnika Śląska_new.docx
+++ b/doc/Politechnika Śląska_new.docx
@@ -410,13 +410,6 @@
     </w:p>
     <w:sdt>
       <w:sdtPr>
-        <w:id w:val="742391896"/>
-        <w:docPartObj>
-          <w:docPartGallery w:val="Table of Contents"/>
-          <w:docPartUnique/>
-        </w:docPartObj>
-      </w:sdtPr>
-      <w:sdtEndPr>
         <w:rPr>
           <w:rFonts w:ascii="Times New Roman" w:eastAsia="Times New Roman" w:hAnsi="Times New Roman" w:cs="Times New Roman"/>
           <w:b w:val="0"/>
@@ -426,7 +419,12 @@
           <w:szCs w:val="24"/>
           <w:lang w:eastAsia="zh-CN"/>
         </w:rPr>
-      </w:sdtEndPr>
+        <w:id w:val="742391896"/>
+        <w:docPartObj>
+          <w:docPartGallery w:val="Table of Contents"/>
+          <w:docPartUnique/>
+        </w:docPartObj>
+      </w:sdtPr>
       <w:sdtContent>
         <w:p>
           <w:pPr>
@@ -3460,6 +3458,38 @@
       </w:r>
       <w:bookmarkEnd w:id="3"/>
     </w:p>
+    <w:p>
+      <w:r>
+        <w:t>....</w:t>
+      </w:r>
+    </w:p>
+    <w:p/>
+    <w:p/>
+    <w:p/>
+    <w:p/>
+    <w:p/>
+    <w:p/>
+    <w:p/>
+    <w:p/>
+    <w:p/>
+    <w:p/>
+    <w:p/>
+    <w:p/>
+    <w:p/>
+    <w:p/>
+    <w:p/>
+    <w:p/>
+    <w:p/>
+    <w:p/>
+    <w:p/>
+    <w:p/>
+    <w:p/>
+    <w:p/>
+    <w:p/>
+    <w:p/>
+    <w:p/>
+    <w:p/>
+    <w:p/>
     <w:p/>
     <w:p>
       <w:pPr>
@@ -3471,6 +3501,7 @@
       </w:pPr>
       <w:bookmarkStart w:id="4" w:name="_Toc365544872"/>
       <w:r>
+        <w:lastRenderedPageBreak/>
         <w:t>Sztuczna inteligencja</w:t>
       </w:r>
       <w:bookmarkEnd w:id="4"/>
@@ -3494,7 +3525,19 @@
         <w:t xml:space="preserve"> jest istotnym elementem każdej gry wideo</w:t>
       </w:r>
       <w:r>
-        <w:t>. Obszar zagadnień związanych ze sztuczną inteligencją istnieje właściwie odkąd pojawiły pierwsze gry wideo</w:t>
+        <w:t xml:space="preserve">. </w:t>
+      </w:r>
+      <w:r>
+        <w:t>Obszar zagadnień związanych ze Sztuczną I</w:t>
+      </w:r>
+      <w:r>
+        <w:t>nteligencją istnieje</w:t>
+      </w:r>
+      <w:r>
+        <w:t>,</w:t>
+      </w:r>
+      <w:r>
+        <w:t xml:space="preserve"> właściwie odkąd pojawiły pierwsze gry wideo</w:t>
       </w:r>
       <w:r>
         <w:t xml:space="preserve"> </w:t>
@@ -3672,7 +3715,13 @@
         <w:t>ykana kategoria Sztucznej I</w:t>
       </w:r>
       <w:r>
-        <w:t>nteligencji w grach komputerowych. Stosowana powszechnie w grach strategicznych oraz grach akcji. Sztuczna inteligencja ma celu sterowanie agentami podczas walki.</w:t>
+        <w:t>nteligencji w grach komputerowych. Stosowana powszechnie w grach strategiczn</w:t>
+      </w:r>
+      <w:r>
+        <w:t>ych oraz grach akcji. Sztuczna I</w:t>
+      </w:r>
+      <w:r>
+        <w:t>nteligencja ma celu sterowanie agentami podczas walki.</w:t>
       </w:r>
     </w:p>
     <w:p>
@@ -3718,7 +3767,10 @@
         <w:t>Obszar działania</w:t>
       </w:r>
       <w:r>
-        <w:t xml:space="preserve"> sztucznej inteligencji nie kończy się jednak tylko na symulowaniu </w:t>
+        <w:t xml:space="preserve"> Sztucznej I</w:t>
+      </w:r>
+      <w:r>
+        <w:t xml:space="preserve">nteligencji nie kończy się jednak tylko na symulowaniu </w:t>
       </w:r>
       <w:r>
         <w:t>inteligentnych</w:t>
@@ -3730,11 +3782,7 @@
         <w:t xml:space="preserve"> ale może</w:t>
       </w:r>
       <w:r>
-        <w:t xml:space="preserve"> również nadać agentom cechy ludzkie. Po </w:t>
-      </w:r>
-      <w:r>
-        <w:lastRenderedPageBreak/>
-        <w:t>implementacji takiej funkcjonalności</w:t>
+        <w:t xml:space="preserve"> również nadać agentom cechy ludzkie. Po implementacji takiej funkcjonalności</w:t>
       </w:r>
       <w:r>
         <w:t xml:space="preserve"> w</w:t>
@@ -3875,16 +3923,20 @@
         <w:t>)</w:t>
       </w:r>
       <w:r>
-        <w:t xml:space="preserve">, a wzrost jakości wyświetlanej grafiki </w:t>
+        <w:t xml:space="preserve">, a wzrost jakości </w:t>
+      </w:r>
+      <w:r>
+        <w:lastRenderedPageBreak/>
+        <w:t xml:space="preserve">wyświetlanej grafiki </w:t>
       </w:r>
       <w:r>
         <w:t xml:space="preserve">nie przyciąga graczy, którzy wymagają czegoś więcej od gier. Dlatego producenci gier, aby spełnić żądania graczy </w:t>
       </w:r>
       <w:r>
-        <w:t>kładzie</w:t>
-      </w:r>
-      <w:r>
-        <w:t xml:space="preserve"> większy nacisk na rozwój sztucznej inteligencji</w:t>
+        <w:t>kładą większy nacisk na rozwój Sztucznej I</w:t>
+      </w:r>
+      <w:r>
+        <w:t>nteligencji</w:t>
       </w:r>
       <w:r>
         <w:t xml:space="preserve"> [</w:t>
@@ -3986,7 +4038,13 @@
         <w:t xml:space="preserve">. Obydwie te gry łączyło to, że wymagały dwóch graczy do rozgrywki. </w:t>
       </w:r>
       <w:r>
-        <w:t>Dopiero w latach siedemdziesiątych zaczęto stosować pewne proste ustalone schematy odpowiadające za poruszanie się obiektów, co</w:t>
+        <w:t>Dopiero w latach siedemdziesiątych zaczęto stosować</w:t>
+      </w:r>
+      <w:r>
+        <w:t>,</w:t>
+      </w:r>
+      <w:r>
+        <w:t xml:space="preserve"> pewne proste ustalone schematy odpowiadające za poruszanie się obiektów, co</w:t>
       </w:r>
       <w:r>
         <w:t xml:space="preserve"> można traktować jako początki Sztucznej I</w:t>
@@ -4058,164 +4116,177 @@
         <w:t>(1985 rok), gdzie przeciwnicy zwykle poruszali się w jednym lub dwóch kierunkach, aż do napotkania gracza</w:t>
       </w:r>
       <w:r>
+        <w:t>[</w:t>
+      </w:r>
+      <w:proofErr w:type="spellStart"/>
+      <w:r>
+        <w:t>wsk</w:t>
+      </w:r>
+      <w:proofErr w:type="spellEnd"/>
+      <w:r>
+        <w:t>]</w:t>
+      </w:r>
+      <w:r>
+        <w:t>.</w:t>
+      </w:r>
+    </w:p>
+    <w:p>
+      <w:pPr>
+        <w:spacing w:line="360" w:lineRule="auto"/>
+        <w:jc w:val="both"/>
+      </w:pPr>
+      <w:r>
+        <w:tab/>
+      </w:r>
+      <w:r>
+        <w:t>Pierwszą grą akcji posiadającą Sztuczną I</w:t>
+      </w:r>
+      <w:r>
+        <w:t>nteligencje jest "</w:t>
+      </w:r>
+      <w:proofErr w:type="spellStart"/>
+      <w:r>
+        <w:t>Goldeneye</w:t>
+      </w:r>
+      <w:proofErr w:type="spellEnd"/>
+      <w:r>
+        <w:t xml:space="preserve"> 007"</w:t>
+      </w:r>
+      <w:r>
         <w:t xml:space="preserve"> </w:t>
       </w:r>
-      <w:sdt>
-        <w:sdtPr>
-          <w:id w:val="593047630"/>
-          <w:citation/>
-        </w:sdtPr>
-        <w:sdtContent>
-          <w:fldSimple w:instr=" CITATION BSc09 \l 1045 ">
-            <w:r>
-              <w:rPr>
-                <w:noProof/>
-              </w:rPr>
-              <w:t>(Schwab)</w:t>
-            </w:r>
-          </w:fldSimple>
-        </w:sdtContent>
-      </w:sdt>
-      <w:r>
-        <w:t>.</w:t>
-      </w:r>
-    </w:p>
-    <w:p>
-      <w:pPr>
-        <w:spacing w:line="360" w:lineRule="auto"/>
-        <w:jc w:val="both"/>
-      </w:pPr>
+      <w:r>
+        <w:t>(1997 rok). Pozwalała ona reagować na odpowiednio na ruch oraz akcję gracza. Komputerowi agenci posiadali zmysł wzroku i byli w stanie zauważyć czy pozostali agenci są martwi. Natomiast w grze "</w:t>
+      </w:r>
+      <w:proofErr w:type="spellStart"/>
+      <w:r>
+        <w:t>Thief</w:t>
+      </w:r>
+      <w:proofErr w:type="spellEnd"/>
+      <w:r>
+        <w:t xml:space="preserve">: </w:t>
+      </w:r>
+      <w:proofErr w:type="spellStart"/>
+      <w:r>
+        <w:t>The</w:t>
+      </w:r>
+      <w:proofErr w:type="spellEnd"/>
+      <w:r>
+        <w:t xml:space="preserve"> </w:t>
+      </w:r>
+      <w:proofErr w:type="spellStart"/>
+      <w:r>
+        <w:t>Dark</w:t>
+      </w:r>
+      <w:proofErr w:type="spellEnd"/>
+      <w:r>
+        <w:t xml:space="preserve"> Project"</w:t>
+      </w:r>
+      <w:r>
+        <w:t xml:space="preserve"> </w:t>
+      </w:r>
+      <w:r>
+        <w:t>(1998 rok) rozgrywka opierała się w znaczniej mierze na symulacji zmysłów wzroku i słuchu.</w:t>
+      </w:r>
+      <w:r>
+        <w:t xml:space="preserve"> Zostanie ona omówiona dokładniej w kolejnym rozdziale</w:t>
+      </w:r>
+      <w:r>
+        <w:t xml:space="preserve"> </w:t>
+      </w:r>
+      <w:r>
+        <w:t>[</w:t>
+      </w:r>
+      <w:proofErr w:type="spellStart"/>
+      <w:r>
+        <w:t>wsk</w:t>
+      </w:r>
+      <w:proofErr w:type="spellEnd"/>
+      <w:r>
+        <w:t>].</w:t>
+      </w:r>
+    </w:p>
+    <w:p>
+      <w:pPr>
+        <w:spacing w:line="360" w:lineRule="auto"/>
+        <w:jc w:val="both"/>
+      </w:pPr>
+      <w:r>
+        <w:tab/>
+      </w:r>
+      <w:r>
+        <w:t>W latach 2001 i 2002 powstały dwie gry, które sprawiły, że gracze</w:t>
+      </w:r>
+      <w:r>
+        <w:t xml:space="preserve"> z niedowierzaniem patrzyli na poziom sztucznej inteligencji. Pierwsza z tych gier to "</w:t>
+      </w:r>
+      <w:proofErr w:type="spellStart"/>
+      <w:r>
+        <w:t>Th</w:t>
+      </w:r>
+      <w:r>
+        <w:t>e</w:t>
+      </w:r>
+      <w:proofErr w:type="spellEnd"/>
+      <w:r>
+        <w:t xml:space="preserve"> </w:t>
+      </w:r>
+      <w:proofErr w:type="spellStart"/>
+      <w:r>
+        <w:t>Sims</w:t>
+      </w:r>
+      <w:proofErr w:type="spellEnd"/>
+      <w:r>
+        <w:t xml:space="preserve">" ze studia </w:t>
+      </w:r>
+      <w:proofErr w:type="spellStart"/>
+      <w:r>
+        <w:t>Maxis</w:t>
+      </w:r>
+      <w:proofErr w:type="spellEnd"/>
+      <w:r>
+        <w:t>, gdzie Sztuczna I</w:t>
+      </w:r>
+      <w:r>
+        <w:t xml:space="preserve">nteligencja zajmowała się modelowaniem ludzkich emocji oraz potrzeb, przez co można powiedzieć, że gra była symulatorem życia. Drugą z gier jest "Black and White" ze studia </w:t>
+      </w:r>
+      <w:proofErr w:type="spellStart"/>
+      <w:r>
+        <w:t>Lionhead</w:t>
+      </w:r>
+      <w:proofErr w:type="spellEnd"/>
+      <w:r>
+        <w:t xml:space="preserve"> </w:t>
+      </w:r>
+      <w:proofErr w:type="spellStart"/>
+      <w:r>
+        <w:t>Studios</w:t>
+      </w:r>
+      <w:proofErr w:type="spellEnd"/>
+      <w:r>
+        <w:t xml:space="preserve">, w tej grze komputerowy agent posiada umysł będący siecią neuronową przez, co </w:t>
+      </w:r>
+      <w:r>
+        <w:t>mógł</w:t>
+      </w:r>
+      <w:r>
+        <w:t xml:space="preserve"> uczyć się w sztucznie stworzonym środowisku. Obecnie jednak większość</w:t>
+      </w:r>
+      <w:r>
+        <w:t xml:space="preserve"> gier</w:t>
+      </w:r>
+      <w:r>
+        <w:t xml:space="preserve"> wykorzystuje tylko p</w:t>
+      </w:r>
+      <w:r>
+        <w:t xml:space="preserve">odstawowe techniki </w:t>
+      </w:r>
       <w:r>
         <w:lastRenderedPageBreak/>
-        <w:tab/>
-      </w:r>
-      <w:r>
-        <w:t>Pierwszą grą akcji posiadającą Sztuczną I</w:t>
-      </w:r>
-      <w:r>
-        <w:t>nteligencje jest "</w:t>
-      </w:r>
-      <w:proofErr w:type="spellStart"/>
-      <w:r>
-        <w:t>Goldeneye</w:t>
-      </w:r>
-      <w:proofErr w:type="spellEnd"/>
-      <w:r>
-        <w:t xml:space="preserve"> 007"</w:t>
-      </w:r>
-      <w:r>
-        <w:t xml:space="preserve"> </w:t>
-      </w:r>
-      <w:r>
-        <w:t>(1997 rok). Pozwalała ona reagować na odpowiednio na ruch oraz akcję gracza. Komputerowi agenci posiadali zmysł wzroku i byli w stanie zauważyć czy pozostali agenci są martwi. Natomiast w grze "</w:t>
-      </w:r>
-      <w:proofErr w:type="spellStart"/>
-      <w:r>
-        <w:t>Thief</w:t>
-      </w:r>
-      <w:proofErr w:type="spellEnd"/>
-      <w:r>
-        <w:t xml:space="preserve">: </w:t>
-      </w:r>
-      <w:proofErr w:type="spellStart"/>
-      <w:r>
-        <w:t>The</w:t>
-      </w:r>
-      <w:proofErr w:type="spellEnd"/>
-      <w:r>
-        <w:t xml:space="preserve"> </w:t>
-      </w:r>
-      <w:proofErr w:type="spellStart"/>
-      <w:r>
-        <w:t>Dark</w:t>
-      </w:r>
-      <w:proofErr w:type="spellEnd"/>
-      <w:r>
-        <w:t xml:space="preserve"> Project"</w:t>
-      </w:r>
-      <w:r>
-        <w:t xml:space="preserve"> </w:t>
-      </w:r>
-      <w:r>
-        <w:t>(1998 rok) rozgrywka opierała się w znaczniej mierze na symulacji zmysłów wzroku i słuchu.</w:t>
-      </w:r>
-      <w:r>
-        <w:t xml:space="preserve"> Zostanie ona omówiona dokładniej w kolejnym rozdziale</w:t>
-      </w:r>
-      <w:r>
-        <w:t xml:space="preserve"> </w:t>
-      </w:r>
-      <w:r>
-        <w:t>[</w:t>
-      </w:r>
-      <w:proofErr w:type="spellStart"/>
-      <w:r>
-        <w:t>wsk</w:t>
-      </w:r>
-      <w:proofErr w:type="spellEnd"/>
-      <w:r>
-        <w:t>].</w:t>
-      </w:r>
-    </w:p>
-    <w:p>
-      <w:pPr>
-        <w:spacing w:line="360" w:lineRule="auto"/>
-        <w:jc w:val="both"/>
-      </w:pPr>
-      <w:r>
-        <w:tab/>
-      </w:r>
-      <w:r>
-        <w:t>W latach 2001 i 2002 powstały dwie gry, które sprawiły, że gracze</w:t>
-      </w:r>
-      <w:r>
-        <w:t xml:space="preserve"> z niedowierzaniem patrzyli na poziom sztucznej inteligencji. Pierwsza z tych gier to "</w:t>
-      </w:r>
-      <w:proofErr w:type="spellStart"/>
-      <w:r>
-        <w:t>The</w:t>
-      </w:r>
-      <w:proofErr w:type="spellEnd"/>
-      <w:r>
-        <w:t xml:space="preserve"> </w:t>
-      </w:r>
-      <w:proofErr w:type="spellStart"/>
-      <w:r>
-        <w:t>Sims</w:t>
-      </w:r>
-      <w:proofErr w:type="spellEnd"/>
-      <w:r>
-        <w:t xml:space="preserve">" ze studia </w:t>
-      </w:r>
-      <w:proofErr w:type="spellStart"/>
-      <w:r>
-        <w:t>Maxis</w:t>
-      </w:r>
-      <w:proofErr w:type="spellEnd"/>
-      <w:r>
-        <w:t xml:space="preserve">, gdzie sztuczna inteligencja zajmowała się modelowaniem ludzkich emocji oraz potrzeb, przez co można powiedzieć, że gra była symulatorem życia. Drugą z gier jest "Black and White" ze studia </w:t>
-      </w:r>
-      <w:proofErr w:type="spellStart"/>
-      <w:r>
-        <w:t>Lionhead</w:t>
-      </w:r>
-      <w:proofErr w:type="spellEnd"/>
-      <w:r>
-        <w:t xml:space="preserve"> </w:t>
-      </w:r>
-      <w:proofErr w:type="spellStart"/>
-      <w:r>
-        <w:t>Studios</w:t>
-      </w:r>
-      <w:proofErr w:type="spellEnd"/>
-      <w:r>
-        <w:t xml:space="preserve">, w tej grze komputerowy agent posiada umysł będący siecią neuronową przez, co </w:t>
-      </w:r>
-      <w:r>
-        <w:t>mógł</w:t>
-      </w:r>
-      <w:r>
-        <w:t xml:space="preserve"> uczyć się w sztucznie stworzonym środowisku. Obecnie jednak większość wykorzystuje tylko podstawowe techniki związane ze sztuczną inteligencją</w:t>
+        <w:t>związane ze Sztuczną I</w:t>
+      </w:r>
+      <w:r>
+        <w:t>nteligencją</w:t>
       </w:r>
       <w:r>
         <w:t>. Powszechnie stosowaną techniką są maszyny stanów oraz jej pochodne.</w:t>
@@ -4249,7 +4320,13 @@
         <w:t xml:space="preserve">W tym </w:t>
       </w:r>
       <w:r>
-        <w:t>rozdziale zostanie przedstawione i opisane kilka przełomowych gier, które dzięki wykorzystaniu sztucznej inteligencji odniosły sukces branżowy i stały się rozpoznawalnymi markami, a co więcej niektóre z przedstawionych tytułów są do dzisiaj rozwijane</w:t>
+        <w:t>rozdziale zostanie przedstawione i opisane kilka przełomowych gi</w:t>
+      </w:r>
+      <w:r>
+        <w:t>er, które dzięki wykorzystaniu Sztucznej I</w:t>
+      </w:r>
+      <w:r>
+        <w:t>nteligencji odniosły sukces branżowy i stały się rozpoznawalnymi markami, a co więcej niektóre z przedstawionych tytułów są do dzisiaj rozwijane</w:t>
       </w:r>
       <w:r>
         <w:t>. Powodem dlaczego zostały wybrane akurat te pozycje jest uzasadniony tym, że nie są to nowe produkcje i przez to dostęp do bardzi</w:t>
@@ -4281,7 +4358,13 @@
         <w:t xml:space="preserve">", w kategorii </w:t>
       </w:r>
       <w:r>
-        <w:t xml:space="preserve">najbardziej innowacyjnych gier w historii. Dzięki osiągniętemu sukcesowi zapoczątkowały całą serię kolejnych wydań i kontynuacji, jest to jeden z kilku powodów dla których warto się im przyjrzeć. Przedstawione tutaj gry są swego rodzaju pionierami w swojej klasie. Przyszło im się zmagać z wysokimi wymaganiami przed jakimi stawiał ich silnik Sztucznej Inteligencji, co więcej udało się im te wymagania spełnić, dzięki czemu poniższe tytuły odniosły sukces. </w:t>
+        <w:t>najbardziej innowacyjnych gier w historii. Dzięki osiągniętemu sukcesowi zapoczątkowały całą serię kolejnych wydań i kontynuacji, jest to jeden z kilku powodów</w:t>
+      </w:r>
+      <w:r>
+        <w:t>,</w:t>
+      </w:r>
+      <w:r>
+        <w:t xml:space="preserve"> dla których warto się im przyjrzeć. Przedstawione tutaj gry są swego rodzaju pionierami w swojej klasie. Przyszło im się zmagać z wysokimi wymaganiami przed jakimi stawiał ich silnik Sztucznej Inteligencji, co więcej udało się im te wymagania spełnić, dzięki czemu poniższe tytuły odniosły sukces. </w:t>
       </w:r>
       <w:r>
         <w:t>Zostanie teraz przedstawione kilka gier z wyżej opisanego rankingu, wybranych głowie dzięki dostępności materiałów opisujących implementacje Sztucznej Inteligencji.</w:t>
@@ -4306,77 +4389,80 @@
         <w:rPr>
           <w:b/>
         </w:rPr>
+        <w:t>Thief</w:t>
+      </w:r>
+      <w:proofErr w:type="spellEnd"/>
+    </w:p>
+    <w:p>
+      <w:pPr>
+        <w:spacing w:line="360" w:lineRule="auto"/>
+        <w:jc w:val="both"/>
+      </w:pPr>
+      <w:r>
+        <w:t>"</w:t>
+      </w:r>
+      <w:proofErr w:type="spellStart"/>
+      <w:r>
+        <w:t>Thief</w:t>
+      </w:r>
+      <w:proofErr w:type="spellEnd"/>
+      <w:r>
+        <w:t xml:space="preserve">: </w:t>
+      </w:r>
+      <w:proofErr w:type="spellStart"/>
+      <w:r>
+        <w:t>The</w:t>
+      </w:r>
+      <w:proofErr w:type="spellEnd"/>
+      <w:r>
+        <w:t xml:space="preserve"> </w:t>
+      </w:r>
+      <w:proofErr w:type="spellStart"/>
+      <w:r>
+        <w:t>Dark</w:t>
+      </w:r>
+      <w:proofErr w:type="spellEnd"/>
+      <w:r>
+        <w:t xml:space="preserve"> Project" jest grą </w:t>
+      </w:r>
+      <w:proofErr w:type="spellStart"/>
+      <w:r>
+        <w:t>skardankową</w:t>
+      </w:r>
+      <w:proofErr w:type="spellEnd"/>
+      <w:r>
+        <w:t xml:space="preserve">, w której gracz obserwuje świat z perspektywy pierwszej osoby. Fabuła gry przedstawia historię średniowiecznego </w:t>
+      </w:r>
+      <w:r>
+        <w:t>złodzieja. Często gry</w:t>
+      </w:r>
+      <w:r>
+        <w:t>,</w:t>
+      </w:r>
+      <w:r>
+        <w:t xml:space="preserve"> w których gracz widzi świat z pierwszej osoby kojarzą się ze strzelaninami i grami akcji, w tym przypadku jest jednak inaczej. W tej grze głównym celem gracza się skradanie się, u</w:t>
+      </w:r>
+      <w:r>
+        <w:t>nikanie pułapek oraz wykonywanie</w:t>
+      </w:r>
+      <w:r>
+        <w:t xml:space="preserve"> serii kradzieży.</w:t>
+      </w:r>
+      <w:r>
+        <w:t xml:space="preserve"> Głównym elementem tego typu rozgrywki jest</w:t>
+      </w:r>
+      <w:r>
+        <w:t xml:space="preserve"> system czujników, poprzez które wirtualni agenci w grze są wstanie odbierać bodźce z otoczenia w podobny sposób jak odbiera je gracz. Moduł sztucznej inteligencji opera </w:t>
+      </w:r>
+      <w:r>
+        <w:t>się na dużej liczbie stanów, a nie tylko czy gracz został dostrzeżony czy też nie. Co więcej, działa on też w stosunku do obiektów innych niż gracz, np. w przypadku pozostawionych zwłok przeciwnika, które gracz powinien schować</w:t>
+      </w:r>
+      <w:r>
+        <w:t xml:space="preserve">, by straż ich nie odnalazła. Znalezienie zwłok powoduje wszczęcie alarmu, co powoduje, że strażnicy będą dokładnie patrolować okolicę przez co gracz może zostać złapany. Każde </w:t>
+      </w:r>
+      <w:r>
         <w:lastRenderedPageBreak/>
-        <w:t>Thief</w:t>
-      </w:r>
-      <w:proofErr w:type="spellEnd"/>
-    </w:p>
-    <w:p>
-      <w:pPr>
-        <w:spacing w:line="360" w:lineRule="auto"/>
-        <w:jc w:val="both"/>
-      </w:pPr>
-      <w:r>
-        <w:t>"</w:t>
-      </w:r>
-      <w:proofErr w:type="spellStart"/>
-      <w:r>
-        <w:t>Thief</w:t>
-      </w:r>
-      <w:proofErr w:type="spellEnd"/>
-      <w:r>
-        <w:t xml:space="preserve">: </w:t>
-      </w:r>
-      <w:proofErr w:type="spellStart"/>
-      <w:r>
-        <w:t>The</w:t>
-      </w:r>
-      <w:proofErr w:type="spellEnd"/>
-      <w:r>
-        <w:t xml:space="preserve"> </w:t>
-      </w:r>
-      <w:proofErr w:type="spellStart"/>
-      <w:r>
-        <w:t>Dark</w:t>
-      </w:r>
-      <w:proofErr w:type="spellEnd"/>
-      <w:r>
-        <w:t xml:space="preserve"> Project" jest grą </w:t>
-      </w:r>
-      <w:proofErr w:type="spellStart"/>
-      <w:r>
-        <w:t>skardankową</w:t>
-      </w:r>
-      <w:proofErr w:type="spellEnd"/>
-      <w:r>
-        <w:t xml:space="preserve">, w której gracz obserwuje świat z perspektywy pierwszej osoby. Fabuła gry przedstawia historię średniowiecznego </w:t>
-      </w:r>
-      <w:r>
-        <w:t>złodzieja. Często gry</w:t>
-      </w:r>
-      <w:r>
-        <w:t>,</w:t>
-      </w:r>
-      <w:r>
-        <w:t xml:space="preserve"> w których gracz widzi świat z pierwszej osoby kojarzą się ze strzelaninami i grami akcji, w tym przypadku jest jednak inaczej. W tej grze głównym celem gracza się skradanie się, u</w:t>
-      </w:r>
-      <w:r>
-        <w:t>nikanie pułapek oraz wykonywanie</w:t>
-      </w:r>
-      <w:r>
-        <w:t xml:space="preserve"> serii kradzieży.</w:t>
-      </w:r>
-      <w:r>
-        <w:t xml:space="preserve"> Głównym elementem tego typu rozgrywki jest</w:t>
-      </w:r>
-      <w:r>
-        <w:t xml:space="preserve"> system czujników, poprzez które wirtualni agenci w grze są wstanie odbierać bodźce z otoczenia w podobny sposób jak odbiera je gracz. Moduł sztucznej inteligencji opera </w:t>
-      </w:r>
-      <w:r>
-        <w:t>się na dużej liczbie stanów, a nie tylko czy gracz został dostrzeżony czy też nie. Co więcej, działa on też w stosunku do obiektów innych niż gracz, np. w przypadku pozostawionych zwłok przeciwnika, które gracz powinien schować</w:t>
-      </w:r>
-      <w:r>
-        <w:t>, by straż ich nie odnalazła. Znalezienie zwłok powoduje wszczęcie alarmu, co powoduje, że strażnicy będą dokładnie patrolować okolicę przez co gracz może zostać złapany. Każde takie zachowanie powinno być zrozumiałe dla gracza, dzięki czemu jest on w stanie przewidzieć zachowanie agentów komputerowych.</w:t>
+        <w:t>takie zachowanie powinno być zrozumiałe dla gracza, dzięki czemu jest on w stanie przewidzieć zachowanie agentów komputerowych.</w:t>
       </w:r>
       <w:r>
         <w:t xml:space="preserve"> </w:t>
@@ -4514,7 +4600,6 @@
         <w:jc w:val="both"/>
       </w:pPr>
       <w:r>
-        <w:lastRenderedPageBreak/>
         <w:t>Moduł odpowiedzialny za sztuczną inteligencje zbudowany jest z całego systemu czujników, dzięki któremu agenci mogą realistycznie reagować na bodźce świetlne i dźwiękowe</w:t>
       </w:r>
       <w:r>
@@ -4532,7 +4617,19 @@
         <w:jc w:val="both"/>
       </w:pPr>
       <w:r>
-        <w:t xml:space="preserve">Agenci znajdujący się pod kontrolą sztucznej inteligencji korzystają z specjalnych nagrać audio, w celu oznajmienia swojego obecnego stanu. Pozwala to graczowi na zorientowanie się w jakieś sytuacji się znajduję. </w:t>
+        <w:t>Agenci znajdujący się pod kontrolą sztucznej inteligencji</w:t>
+      </w:r>
+      <w:r>
+        <w:t xml:space="preserve"> korzystają z specjalnych nagrań</w:t>
+      </w:r>
+      <w:r>
+        <w:t xml:space="preserve"> audio, w celu oznajmienia swojego obecnego stanu. Pozwala to graczowi na zorientowanie się w jakie</w:t>
+      </w:r>
+      <w:r>
+        <w:t>ś sytuacji się znajduje</w:t>
+      </w:r>
+      <w:r>
+        <w:t xml:space="preserve">. </w:t>
       </w:r>
     </w:p>
     <w:p/>
@@ -4545,6 +4642,7 @@
           <w:noProof/>
           <w:lang w:eastAsia="pl-PL"/>
         </w:rPr>
+        <w:lastRenderedPageBreak/>
         <w:drawing>
           <wp:inline distT="0" distB="0" distL="0" distR="0">
             <wp:extent cx="5579745" cy="3893330"/>
@@ -4637,7 +4735,13 @@
         <w:t>Moduł ten zbudowany jest na systemie czujników odpowiedzialnych za wizję i dźwięk - zbiera on informacje z otoczenia w świecie gry. Z pomocą tych informacji agenci w grze są w stanie podejmować decyzje. W skład tej informacji wchodzi stan świadomości sztucznej inteligencji - są to wartości dyskretne opisujące stan wiedzy modułu na temat obecnej sytuacji w grze, położenia oraz tożsamości obiektu zainteresowania.</w:t>
       </w:r>
       <w:r>
-        <w:t xml:space="preserve"> Poziom widoczności w grze opisany jest przez światło, widoczność na tle innych obiektów, ruch oraz wielkość. Zmysł wzroku jest opisany za pomocą trzech wymiarów. Bazując za poziomie świadomości, Sztuczna inteligencja określa odpowiednie działa w procesie podejmowania decyzji. Proces taki bazuje na zasadzie działania maszyny stanów</w:t>
+        <w:t xml:space="preserve"> Poziom widoczności w grze opisany jest przez światło, widoczność na tle innych obiektów, ruch oraz wielkość. Zmysł wzroku jest opisany za pomocą trzech wymiarów. Bazując za poziomie świadomości</w:t>
+      </w:r>
+      <w:r>
+        <w:t>, Sztuczna I</w:t>
+      </w:r>
+      <w:r>
+        <w:t>nteligencja określa odpowiednie działa w procesie podejmowania decyzji. Proces taki bazuje na zasadzie działania maszyny stanów</w:t>
       </w:r>
       <w:r>
         <w:t xml:space="preserve"> </w:t>
@@ -4653,6 +4757,9 @@
       <w:r>
         <w:t>]</w:t>
       </w:r>
+      <w:r>
+        <w:t>.</w:t>
+      </w:r>
     </w:p>
     <w:p>
       <w:pPr>
@@ -4703,8 +4810,14 @@
         <w:jc w:val="both"/>
       </w:pPr>
       <w:r>
+        <w:tab/>
+      </w:r>
+      <w:r>
         <w:t xml:space="preserve">Grę </w:t>
       </w:r>
+      <w:r>
+        <w:t>"</w:t>
+      </w:r>
       <w:proofErr w:type="spellStart"/>
       <w:r>
         <w:t>The</w:t>
@@ -4719,18 +4832,23 @@
       </w:r>
       <w:proofErr w:type="spellEnd"/>
       <w:r>
+        <w:t>"</w:t>
+      </w:r>
+      <w:r>
         <w:t xml:space="preserve"> </w:t>
       </w:r>
       <w:r>
-        <w:t xml:space="preserve">można przedstawić jako symulator życia człowieka. Zadaniem gracza jest zaprojektowanie domostwa oraz jego utrzymanie. W czasie gry gracz będzie musiał się zmagać z problemami życia codziennego oraz wywiązywać się z </w:t>
-      </w:r>
-      <w:proofErr w:type="spellStart"/>
-      <w:r>
-        <w:t>róznego</w:t>
-      </w:r>
-      <w:proofErr w:type="spellEnd"/>
-      <w:r>
-        <w:t xml:space="preserve"> rodzaju obowiązków. Moduł sztucznej inteligencji zajmuje się modelowaniem agentów zbliżonych do ludzi</w:t>
+        <w:t>można przedstawić jako symulator życia człowieka. Zadaniem gracza jest zaprojektowanie domostwa oraz jego utrzymanie. W czasie gry gracz będzie musiał się zmagać z problemami życia codzi</w:t>
+      </w:r>
+      <w:r>
+        <w:t>ennego oraz wywiązywać się z różnego rodzaju obowiązków. Moduł Sztucznej I</w:t>
+      </w:r>
+      <w:r>
+        <w:t xml:space="preserve">nteligencji zajmuje się modelowaniem agentów </w:t>
+      </w:r>
+      <w:r>
+        <w:lastRenderedPageBreak/>
+        <w:t>zbliżonych do ludzi</w:t>
       </w:r>
       <w:r>
         <w:t>, którzy posiadają własną osobowość, potrzeby, umiejętności oraz relacji z innymi agentami. Dzięki temu agencji mogą wpływać wzajemnie na siebie, swoje zachowanie oraz zaspokajać swoje potrzeby. Gra odniosła duży sukces i obecnie na rok 2014 przewidywana się premiera czwartej części serii.</w:t>
@@ -4874,11 +4992,7 @@
         <w:jc w:val="both"/>
       </w:pPr>
       <w:r>
-        <w:t xml:space="preserve">Każdy agent w grze ma swój zdefiniowany charakter, umiejętności, podstawowe potrzeby emocjonalne oraz fizyczne, mające wpływ na jego poczynania w grze. </w:t>
-      </w:r>
-      <w:r>
-        <w:lastRenderedPageBreak/>
-        <w:t xml:space="preserve">Emocje postaci są mierzone w zakresie (-100, 100), a następnie są mapowane do wyjściowej formy szczęścia/nastroju. </w:t>
+        <w:t xml:space="preserve">Każdy agent w grze ma swój zdefiniowany charakter, umiejętności, podstawowe potrzeby emocjonalne oraz fizyczne, mające wpływ na jego poczynania w grze. Emocje postaci są mierzone w zakresie (-100, 100), a następnie są mapowane do wyjściowej formy szczęścia/nastroju. </w:t>
       </w:r>
     </w:p>
     <w:p>
@@ -4892,7 +5006,13 @@
         <w:jc w:val="both"/>
       </w:pPr>
       <w:r>
-        <w:t>W grze zastosowano inteligentne obiekty, co okazało się pomocne w  implementacji zachowań. To obiekt definiuje w jak agent może wejść z nim w interakcje.</w:t>
+        <w:t>W grze zastosowano inteligentne obiekty, co okazało się pomocne w  implementacji zachowań. To obiekt definiuje</w:t>
+      </w:r>
+      <w:r>
+        <w:t>,</w:t>
+      </w:r>
+      <w:r>
+        <w:t xml:space="preserve"> w jak agent może wejść z nim w interakcje.</w:t>
       </w:r>
     </w:p>
     <w:p/>
@@ -4911,6 +5031,7 @@
         <w:jc w:val="both"/>
       </w:pPr>
       <w:r>
+        <w:lastRenderedPageBreak/>
         <w:tab/>
         <w:t>Model osobowości agenta w grze "</w:t>
       </w:r>
@@ -5042,14 +5163,13 @@
         <w:jc w:val="both"/>
       </w:pPr>
       <w:r>
+        <w:tab/>
+      </w:r>
+      <w:r>
         <w:t>Przykładowo niski poziom higieny agenta ma bardzo wysoki wpływ na ogólny nastrój, ale wysoki poziom wpływa na</w:t>
       </w:r>
       <w:r>
-        <w:t xml:space="preserve"> ogólny nastrój już nieznacznie - widzimy tendencje spadkową. </w:t>
-      </w:r>
-      <w:r>
-        <w:lastRenderedPageBreak/>
-        <w:t>Można zauważyć, że skoro zakresy wszystkich potrzeb oraz nastroju są takie same, to dokonując ich sumowania można otrzymać ogólny poziom nastroju:</w:t>
+        <w:t xml:space="preserve"> ogólny nastrój już nieznacznie - widzimy tendencje spadkową. Można zauważyć, że skoro zakresy wszystkich potrzeb oraz nastroju są takie same, to dokonując ich sumowania można otrzymać ogólny poziom nastroju:</w:t>
       </w:r>
     </w:p>
     <w:p/>
@@ -5286,15 +5406,22 @@
         </m:r>
       </m:oMath>
       <w:r>
-        <w:t xml:space="preserve"> - waga odpowiadające potrzebie,</w:t>
-      </w:r>
-    </w:p>
-    <w:p>
-      <w:pPr>
-        <w:spacing w:line="360" w:lineRule="auto"/>
-        <w:jc w:val="both"/>
-      </w:pPr>
-      <w:r>
+        <w:t xml:space="preserve"> - waga odpowiadające</w:t>
+      </w:r>
+      <w:r>
+        <w:t>j</w:t>
+      </w:r>
+      <w:r>
+        <w:t xml:space="preserve"> potrzebie,</w:t>
+      </w:r>
+    </w:p>
+    <w:p>
+      <w:pPr>
+        <w:spacing w:line="360" w:lineRule="auto"/>
+        <w:jc w:val="both"/>
+      </w:pPr>
+      <w:r>
+        <w:lastRenderedPageBreak/>
         <w:tab/>
       </w:r>
       <m:oMath>
@@ -5345,7 +5472,10 @@
         <w:t>W całym procesie decyzyjnym największy wpływ na nastrój ma pęcherz, więc jako następny obiekt do użycia agent wybierze toaletę</w:t>
       </w:r>
       <w:r>
-        <w:t xml:space="preserve">. Moduł sztucznej inteligencji podejmuje decyzje na podstawie listy możliwych akcji, które da się wykonać na danym obiekcie. </w:t>
+        <w:t>. Moduł Sztucznej I</w:t>
+      </w:r>
+      <w:r>
+        <w:t xml:space="preserve">nteligencji podejmuje decyzje na podstawie listy możliwych akcji, które da się wykonać na danym obiekcie. </w:t>
       </w:r>
       <w:r>
         <w:t>Zachowanie agentów głównie bazuje na skryptach</w:t>
@@ -5384,8 +5514,14 @@
       <w:pPr>
         <w:spacing w:line="360" w:lineRule="auto"/>
         <w:jc w:val="both"/>
-      </w:pPr>
-      <w:r>
+        <w:rPr>
+          <w:b/>
+        </w:rPr>
+      </w:pPr>
+      <w:r>
+        <w:rPr>
+          <w:b/>
+        </w:rPr>
         <w:t>Halo</w:t>
       </w:r>
     </w:p>
@@ -5411,7 +5547,38 @@
       </w:r>
       <w:proofErr w:type="spellEnd"/>
       <w:r>
-        <w:t>" jest grą akcji, w której gracz patrzy na wirtualny świat z perspektywy pierwszej osoby (FPS). Gracz wciela się w postać jednego z eli</w:t>
+        <w:t>" jest grą akcji, w której gracz patrzy na wirtualny świat z perspektywy pierwszej osoby (FPS</w:t>
+      </w:r>
+      <w:r>
+        <w:t xml:space="preserve">, ang. </w:t>
+      </w:r>
+      <w:proofErr w:type="spellStart"/>
+      <w:r>
+        <w:rPr>
+          <w:i/>
+        </w:rPr>
+        <w:t>first-persion</w:t>
+      </w:r>
+      <w:proofErr w:type="spellEnd"/>
+      <w:r>
+        <w:rPr>
+          <w:i/>
+        </w:rPr>
+        <w:t xml:space="preserve"> </w:t>
+      </w:r>
+      <w:proofErr w:type="spellStart"/>
+      <w:r>
+        <w:rPr>
+          <w:i/>
+        </w:rPr>
+        <w:t>shooter</w:t>
+      </w:r>
+      <w:proofErr w:type="spellEnd"/>
+      <w:r>
+        <w:t xml:space="preserve"> </w:t>
+      </w:r>
+      <w:r>
+        <w:t>). Gracz wciela się w postać jednego z eli</w:t>
       </w:r>
       <w:r>
         <w:t>tarnych żołnierzy i wyrusza na w</w:t>
@@ -5475,7 +5642,6 @@
         <w:jc w:val="both"/>
       </w:pPr>
       <w:r>
-        <w:lastRenderedPageBreak/>
         <w:t>Inteligentni agenci potrafiący się kryć przez ostrzałem oraz używać rozważenie dostępnej broni,</w:t>
       </w:r>
     </w:p>
@@ -5527,6 +5693,7 @@
         <w:jc w:val="both"/>
       </w:pPr>
       <w:r>
+        <w:lastRenderedPageBreak/>
         <w:tab/>
         <w:t>Decyzje w Halo podejmow</w:t>
       </w:r>
@@ -5577,7 +5744,13 @@
       </w:pPr>
       <w:r>
         <w:tab/>
-        <w:t xml:space="preserve">Sprawdzanie aktywności zachowań w drzewie odbywa się bardzo często. Są jednak zdarzenia, która pojawiają się stosunkowo rzadko i warto zadbać, aby czas na ich testy nie był nie potrzebnie tracony. Zakładając istnienie impulsu "Ucieczka, gdy dowódca zginie" jest on zależy od wydarzenia "Śmierć dowódcy w grze". W procesie aktualizacji muszą zostać wykonane testy czy ten kto zginął był dowódcą oraz czy nie ma innych dowódców. W przypadku pozytywnego wyniku testów, referencja uruchamia zachowanie ucieczki. Testy tego typu są uruchamiane w bardzo krótkich odstępach czasu. Trzeba zwrócić uwagę, że drzewo zachowań musi działać płynnie, a zdarzenia opisane powyżej pojawiają się bardzo rzadko. Twórcy rozwiązali ten problemu przez aktualizację struktury drzewa w odpowiednim momencie czasu, tak aby obsłużyć takie przypadki jak śmierć generała. </w:t>
+        <w:t>Sprawdzanie aktywności zachowań w drzewie odbywa się bardzo często. Są jednak zdarzenia, która pojawiają się stosunkowo rzadko i warto zadbać, aby czas na ich testy nie był nie potrzebnie tracony. Zakładając istnienie impulsu "Ucieczka, gdy dowódca zginie" jest on zależy od wydarzenia "Śmierć dowódcy w grze". W procesie aktualizacji muszą zostać wykonane testy czy ten kto zginął był dowódcą oraz czy nie ma innych dowódców. W przypadku pozytywnego wyniku testów, referencja uruchamia zachowanie ucieczki. Testy tego typu są uruchamiane w bardzo krótkich odstępach czasu. Trzeba zwrócić uwagę, że drzewo zachowań musi działać płynnie, a zdarzenia opisane powyżej pojawiają się bardzo rzadko. Twórcy rozwiązali ten problemu przez aktualizację struktury drzewa w odpowiednim momencie czasu, tak aby obsłużyć taki</w:t>
+      </w:r>
+      <w:r>
+        <w:t>e przypadki jak śmierć generała</w:t>
+      </w:r>
+      <w:r>
+        <w:t xml:space="preserve"> </w:t>
       </w:r>
       <w:r>
         <w:t>[</w:t>
@@ -5589,6 +5762,9 @@
       <w:proofErr w:type="spellEnd"/>
       <w:r>
         <w:t>]</w:t>
+      </w:r>
+      <w:r>
+        <w:t>.</w:t>
       </w:r>
     </w:p>
     <w:p>
@@ -5703,9 +5879,21 @@
       <w:pPr>
         <w:spacing w:line="360" w:lineRule="auto"/>
         <w:jc w:val="both"/>
-      </w:pPr>
-      <w:r>
+        <w:rPr>
+          <w:b/>
+        </w:rPr>
+      </w:pPr>
+      <w:r>
+        <w:rPr>
+          <w:b/>
+        </w:rPr>
         <w:t>F.E.A.R</w:t>
+      </w:r>
+      <w:r>
+        <w:rPr>
+          <w:b/>
+        </w:rPr>
+        <w:t>.</w:t>
       </w:r>
     </w:p>
     <w:p>
@@ -5998,8 +6186,14 @@
       <w:pPr>
         <w:spacing w:line="360" w:lineRule="auto"/>
         <w:jc w:val="both"/>
-      </w:pPr>
-      <w:r>
+        <w:rPr>
+          <w:b/>
+        </w:rPr>
+      </w:pPr>
+      <w:r>
+        <w:rPr>
+          <w:b/>
+        </w:rPr>
         <w:t>Black &amp; White</w:t>
       </w:r>
     </w:p>
@@ -6009,7 +6203,16 @@
         <w:jc w:val="both"/>
       </w:pPr>
       <w:r>
-        <w:t xml:space="preserve">Black &amp; White jest grą, w której gracz </w:t>
+        <w:t>"</w:t>
+      </w:r>
+      <w:r>
+        <w:t>Black &amp; White</w:t>
+      </w:r>
+      <w:r>
+        <w:t>"</w:t>
+      </w:r>
+      <w:r>
+        <w:t xml:space="preserve"> jest grą, w której gracz </w:t>
       </w:r>
       <w:r>
         <w:t>wciela się w rolę boga. Zamieszkuje on różne krainy wraz z cywilizacjami różniącymi się wierzeniami, mocami czy hobby</w:t>
@@ -6140,7 +6343,13 @@
         <w:spacing w:line="360" w:lineRule="auto"/>
       </w:pPr>
       <w:r>
-        <w:t>Zastosowanie technik takich jak drzewa decyzyjne czy sztuczne sieci neuronowe,</w:t>
+        <w:t>Zastosowanie technik</w:t>
+      </w:r>
+      <w:r>
+        <w:t>,</w:t>
+      </w:r>
+      <w:r>
+        <w:t xml:space="preserve"> takich jak drzewa decyzyjne czy sztuczne sieci neuronowe,</w:t>
       </w:r>
     </w:p>
     <w:p>
@@ -6153,19 +6362,25 @@
         <w:spacing w:line="360" w:lineRule="auto"/>
       </w:pPr>
       <w:r>
-        <w:t xml:space="preserve">Silnik korzystający z architektury BDI (ang. </w:t>
+        <w:t>Silnik korzystający z architektury BDI (</w:t>
       </w:r>
       <w:proofErr w:type="spellStart"/>
       <w:r>
+        <w:t>Przekonanie-Pragnienie-Zamiar</w:t>
+      </w:r>
+      <w:proofErr w:type="spellEnd"/>
+      <w:r>
+        <w:t xml:space="preserve"> </w:t>
+      </w:r>
+      <w:r>
+        <w:t xml:space="preserve"> ang. </w:t>
+      </w:r>
+      <w:proofErr w:type="spellStart"/>
+      <w:r>
+        <w:rPr>
+          <w:i/>
+        </w:rPr>
         <w:t>Belief-Desire-Intention</w:t>
-      </w:r>
-      <w:proofErr w:type="spellEnd"/>
-      <w:r>
-        <w:t xml:space="preserve"> - </w:t>
-      </w:r>
-      <w:proofErr w:type="spellStart"/>
-      <w:r>
-        <w:t>Przekonanie-Pragnienie-Zamiar</w:t>
       </w:r>
       <w:proofErr w:type="spellEnd"/>
       <w:r>
@@ -6215,6 +6430,12 @@
         <w:rPr>
           <w:rFonts w:ascii="Times New Roman" w:hAnsi="Times New Roman" w:cs="Times New Roman"/>
         </w:rPr>
+        <w:tab/>
+      </w:r>
+      <w:r>
+        <w:rPr>
+          <w:rFonts w:ascii="Times New Roman" w:hAnsi="Times New Roman" w:cs="Times New Roman"/>
+        </w:rPr>
         <w:t>Drzewa decyzyjne reprezentują przekonania agenta na temat ogólnych typów obiektów, natomiast sieci neuronowe reprezentują jego pragnienia. Agent w grze moż</w:t>
       </w:r>
       <w:r>
@@ -6309,6 +6530,9 @@
       </w:pPr>
       <w:r>
         <w:lastRenderedPageBreak/>
+        <w:tab/>
+      </w:r>
+      <w:r>
         <w:t>Kolejnym sposobem nauki jest nagradzanie lub karcenie agenta, przez gracza za wykonane czynności. Oto przykład drzewa decyzyjnego jakie zostanie zbudowane po ataku na kilka wiosek oraz odpowiedniego odniesienia się do agenta. Do utworzenia drzewa wykorzystano algorytm ID3</w:t>
       </w:r>
       <w:r>
@@ -6343,7 +6567,19 @@
         <w:tab/>
       </w:r>
       <w:r>
-        <w:t xml:space="preserve">Wyróżnia się wiele technik stosowanych do symulacji sztucznej inteligencji w grach komputerowych. Poniżej zostaną omówione najpopularniejsze z nich, są one powszechnie stosowane w branży gier komputerowych do gier wykorzystujących sztuczną inteligencję. Popularność danej techniki wynika z tego, że najprostsze rozwiązania okazują się najlepszymi dzięki czemu techniki takie jak: automaty skończone, heurystyczne poszukiwanie drogi czy drzewa decyzyjne zyskały sobie taką popularność. </w:t>
+        <w:t>Wyróżnia się wiele technik stosowanych do symulacji sztucznej inteligencji w grach komputerowych. Poniżej zostaną omówione najpopularniejsze z nich, są one powszechnie stosowane w branży gier komputer</w:t>
+      </w:r>
+      <w:r>
+        <w:t>owych do gier wykorzystujących Sztuczną I</w:t>
+      </w:r>
+      <w:r>
+        <w:t>nteligencję. Popularność danej techniki wynika z tego, że najprostsze rozwiązania okazują się najlepszymi</w:t>
+      </w:r>
+      <w:r>
+        <w:t>,</w:t>
+      </w:r>
+      <w:r>
+        <w:t xml:space="preserve"> dzięki czemu techniki takie jak: automaty skończone, heurystyczne poszukiwanie drogi czy drzewa decyzyjne zyskały sobie taką popularność. </w:t>
       </w:r>
     </w:p>
     <w:p>
@@ -6384,18 +6620,33 @@
       </w:r>
       <w:proofErr w:type="spellEnd"/>
       <w:r>
-        <w:t xml:space="preserve"> - ang. computer Role </w:t>
+        <w:t xml:space="preserve"> - ang. </w:t>
+      </w:r>
+      <w:r>
+        <w:rPr>
+          <w:i/>
+        </w:rPr>
+        <w:t xml:space="preserve">computer Role </w:t>
       </w:r>
       <w:proofErr w:type="spellStart"/>
       <w:r>
+        <w:rPr>
+          <w:i/>
+        </w:rPr>
         <w:t>Playing</w:t>
       </w:r>
       <w:proofErr w:type="spellEnd"/>
       <w:r>
+        <w:rPr>
+          <w:i/>
+        </w:rPr>
         <w:t xml:space="preserve"> </w:t>
       </w:r>
       <w:proofErr w:type="spellStart"/>
       <w:r>
+        <w:rPr>
+          <w:i/>
+        </w:rPr>
         <w:t>Game</w:t>
       </w:r>
       <w:proofErr w:type="spellEnd"/>
@@ -6454,7 +6705,13 @@
         <w:tab/>
       </w:r>
       <w:r>
-        <w:t xml:space="preserve">Jednym z problemów jaki rozwiązuje sztuczna inteligencje jest określenie najlepszej drogi z punktu A do punktu B na terenie rozgrywki. </w:t>
+        <w:t>Jedn</w:t>
+      </w:r>
+      <w:r>
+        <w:t>ym z problemów jaki rozwiązuje Sztuczna Inteligencja</w:t>
+      </w:r>
+      <w:r>
+        <w:t xml:space="preserve"> jest określenie najlepszej drogi z punktu A do punktu B na terenie rozgrywki. </w:t>
       </w:r>
       <w:r>
         <w:t xml:space="preserve">Technika ta jest stosowana jest do rozwiązywania zagadnień bardzo skomplikowanych i złożonych takich jak poruszanie </w:t>
@@ -6467,22 +6724,40 @@
       </w:r>
       <w:r>
         <w:lastRenderedPageBreak/>
-        <w:t>procesu określania drogi do celu nie szuka jej "na ślepo" tylko szacuje jej najbardziej prawdopodobny kierunek odrzucając inne mniej sensowne ścieżki.</w:t>
-      </w:r>
-    </w:p>
-    <w:p>
-      <w:pPr>
-        <w:spacing w:line="360" w:lineRule="auto"/>
-        <w:jc w:val="both"/>
-      </w:pPr>
-      <w:r>
-        <w:t>Celem algorytm A* jest minimalizacja obszaru poszukiwań najlepszej trasy dzięki ustaleniu pewnego kierunku, który zawęża obszar rozważanych tras. Technika ta oblicza koszt dotarcia</w:t>
+        <w:t>procesu określania drogi do celu nie szuka jej "na ślepo"</w:t>
+      </w:r>
+      <w:r>
+        <w:t>,</w:t>
+      </w:r>
+      <w:r>
+        <w:t xml:space="preserve"> tylko szacuje jej najbardziej prawdopodobny kierunek odrzucając inne mniej sensowne ścieżki.</w:t>
+      </w:r>
+    </w:p>
+    <w:p>
+      <w:pPr>
+        <w:spacing w:line="360" w:lineRule="auto"/>
+        <w:jc w:val="both"/>
+      </w:pPr>
+      <w:r>
+        <w:t>Celem algorytm A* jest minimalizacja obszaru poszukiwań najlepszej trasy</w:t>
+      </w:r>
+      <w:r>
+        <w:t>,</w:t>
+      </w:r>
+      <w:r>
+        <w:t xml:space="preserve"> dzięki ustaleniu pewnego kierunku, który zawęża obszar rozważanych tras. Technika ta oblicza koszt dotarcia</w:t>
       </w:r>
       <w:r>
         <w:t xml:space="preserve"> </w:t>
       </w:r>
       <w:r>
-        <w:t xml:space="preserve">do punktu na mapie i dodaje do niego heurystykę określającą przewidywane koszty dotarcia do celu. Heurystyka jest liczona zwykle jako odległość od obecnego punktu do celu ignorując wszelkie przeszkody i ograniczenia umieszczone na mapie. W skrócie A* sprawdza po każdym wykonanym ruchu agenta wszystkie możliwe kierunki dalszej trasy i ponownie wybiera </w:t>
+        <w:t>do punktu na mapie i dodaje do niego heurystykę określającą przewidywane koszty dotarcia do celu. Heurystyka jest liczona zwykle jako odległość od obecnego punktu do celu ignorując wszelkie przeszkody i ograniczenia umieszczone na mapie. W skrócie A* sprawdza</w:t>
+      </w:r>
+      <w:r>
+        <w:t>,</w:t>
+      </w:r>
+      <w:r>
+        <w:t xml:space="preserve"> po każdym wykonanym ruchu agenta wszystkie możliwe kierunki dalszej trasy i ponownie wybiera </w:t>
       </w:r>
       <w:r>
         <w:t>możliwe kierunki trasy o jak najniższym koszcie. W momencie</w:t>
@@ -6491,7 +6766,13 @@
         <w:t>,</w:t>
       </w:r>
       <w:r>
-        <w:t xml:space="preserve"> gdy rozważane położenie jest celem algorytm kończy swoje działanie.</w:t>
+        <w:t xml:space="preserve"> gdy rozważane położenie jest celem</w:t>
+      </w:r>
+      <w:r>
+        <w:t>,</w:t>
+      </w:r>
+      <w:r>
+        <w:t xml:space="preserve"> algorytm kończy swoje działanie.</w:t>
       </w:r>
       <w:r>
         <w:t xml:space="preserve"> W przeciwnym przypadku algorytm przechowuje przyległe położenie, tak aby w przyszłości móc rozważyć inne ścieżki.</w:t>
@@ -6863,29 +7144,31 @@
         <w:t xml:space="preserve">Sieci neuronowe od wielu lat </w:t>
       </w:r>
       <w:r>
-        <w:t xml:space="preserve">zamierzano przystosować do tworzenia sztucznej inteligencji w grach komputerowych. W 2000 roku swoją premierę miała gra </w:t>
+        <w:t>zamier</w:t>
+      </w:r>
+      <w:r>
+        <w:t>zano przystosować do tworzenia Sztucznej I</w:t>
+      </w:r>
+      <w:r>
+        <w:t>nteligencji w grach komputerowych. W 2000 r</w:t>
+      </w:r>
+      <w:r>
+        <w:t xml:space="preserve">oku swoją premierę miała gra Colin </w:t>
       </w:r>
       <w:proofErr w:type="spellStart"/>
       <w:r>
-        <w:t>Collin</w:t>
+        <w:t>Mc</w:t>
+      </w:r>
+      <w:r>
+        <w:t>Rae</w:t>
       </w:r>
       <w:proofErr w:type="spellEnd"/>
       <w:r>
-        <w:t xml:space="preserve"> </w:t>
-      </w:r>
-      <w:proofErr w:type="spellStart"/>
-      <w:r>
-        <w:t>MaRae</w:t>
-      </w:r>
-      <w:proofErr w:type="spellEnd"/>
-      <w:r>
-        <w:t xml:space="preserve"> </w:t>
-      </w:r>
-      <w:proofErr w:type="spellStart"/>
-      <w:r>
-        <w:t>Rall</w:t>
-      </w:r>
-      <w:proofErr w:type="spellEnd"/>
+        <w:t xml:space="preserve"> Rall</w:t>
+      </w:r>
+      <w:r>
+        <w:t>y</w:t>
+      </w:r>
       <w:r>
         <w:t xml:space="preserve"> 2.0 - gra będąca symulatorem wyścigów. Gra ta zawierała implementacje sieci neuronowej. Za dane wejściowe przyjmowała ona parametry opisujące trasę jaką miał przejechać agent przykładowo: krzywizna łuku drogi, rodzaj gruntu, parametry techniczne pojazdu</w:t>
       </w:r>
@@ -7067,6 +7350,9 @@
         <w:jc w:val="both"/>
       </w:pPr>
       <w:r>
+        <w:tab/>
+      </w:r>
+      <w:r>
         <w:t>Reynolds opracował jeszcze czwartą zasadę, określaną mianem unikania. Jest ona stosowana, aby wirtualni agenci unikali przeszkód umieszczonych na mapie.</w:t>
       </w:r>
     </w:p>
@@ -7154,7 +7440,19 @@
       </w:pPr>
       <w:r>
         <w:tab/>
-        <w:t xml:space="preserve">Istnieją pewne grupy badawcze, zajmujące się projektami gier, w których cały świat ma być kontrolowany przez sztuczną inteligencję. Gracze wchodzący do gry mają czuć się tak jakby wchodzili do realnej rzeczywistości, gdzie każde ich działanie ma wpływ na dalszy przebieg gry. </w:t>
+        <w:t>Istnieją pewne grupy badawcze, zajmujące się projektami gier, w których cały ś</w:t>
+      </w:r>
+      <w:r>
+        <w:t>wiat ma być kontrolowany przez Sztuczną I</w:t>
+      </w:r>
+      <w:r>
+        <w:t>nteligencję. Gracze wchodzący do gry mają czuć się</w:t>
+      </w:r>
+      <w:r>
+        <w:t>,</w:t>
+      </w:r>
+      <w:r>
+        <w:t xml:space="preserve"> tak jakby wchodzili do realnej rzeczywistości, gdzie każde ich działanie ma wpływ na dalszy przebieg gry. </w:t>
       </w:r>
     </w:p>
     <w:p>
@@ -7178,6 +7476,84 @@
       <w:r>
         <w:t xml:space="preserve"> </w:t>
       </w:r>
+    </w:p>
+    <w:p>
+      <w:pPr>
+        <w:spacing w:line="360" w:lineRule="auto"/>
+        <w:jc w:val="both"/>
+      </w:pPr>
+    </w:p>
+    <w:p>
+      <w:pPr>
+        <w:spacing w:line="360" w:lineRule="auto"/>
+        <w:jc w:val="both"/>
+      </w:pPr>
+    </w:p>
+    <w:p>
+      <w:pPr>
+        <w:spacing w:line="360" w:lineRule="auto"/>
+        <w:jc w:val="both"/>
+      </w:pPr>
+    </w:p>
+    <w:p>
+      <w:pPr>
+        <w:spacing w:line="360" w:lineRule="auto"/>
+        <w:jc w:val="both"/>
+      </w:pPr>
+    </w:p>
+    <w:p>
+      <w:pPr>
+        <w:spacing w:line="360" w:lineRule="auto"/>
+        <w:jc w:val="both"/>
+      </w:pPr>
+    </w:p>
+    <w:p>
+      <w:pPr>
+        <w:spacing w:line="360" w:lineRule="auto"/>
+        <w:jc w:val="both"/>
+      </w:pPr>
+    </w:p>
+    <w:p>
+      <w:pPr>
+        <w:spacing w:line="360" w:lineRule="auto"/>
+        <w:jc w:val="both"/>
+      </w:pPr>
+    </w:p>
+    <w:p>
+      <w:pPr>
+        <w:spacing w:line="360" w:lineRule="auto"/>
+        <w:jc w:val="both"/>
+      </w:pPr>
+    </w:p>
+    <w:p>
+      <w:pPr>
+        <w:spacing w:line="360" w:lineRule="auto"/>
+        <w:jc w:val="both"/>
+      </w:pPr>
+    </w:p>
+    <w:p>
+      <w:pPr>
+        <w:spacing w:line="360" w:lineRule="auto"/>
+        <w:jc w:val="both"/>
+      </w:pPr>
+    </w:p>
+    <w:p>
+      <w:pPr>
+        <w:spacing w:line="360" w:lineRule="auto"/>
+        <w:jc w:val="both"/>
+      </w:pPr>
+    </w:p>
+    <w:p>
+      <w:pPr>
+        <w:spacing w:line="360" w:lineRule="auto"/>
+        <w:jc w:val="both"/>
+      </w:pPr>
+    </w:p>
+    <w:p>
+      <w:pPr>
+        <w:spacing w:line="360" w:lineRule="auto"/>
+        <w:jc w:val="both"/>
+      </w:pPr>
     </w:p>
     <w:p>
       <w:pPr>
@@ -7190,6 +7566,7 @@
       </w:pPr>
       <w:bookmarkStart w:id="8" w:name="_Toc365544876"/>
       <w:r>
+        <w:lastRenderedPageBreak/>
         <w:t>Znajdo</w:t>
       </w:r>
       <w:r>
@@ -7272,7 +7649,6 @@
         <w:jc w:val="both"/>
       </w:pPr>
       <w:r>
-        <w:lastRenderedPageBreak/>
         <w:tab/>
       </w:r>
       <w:r>
@@ -7421,6 +7797,7 @@
           <w:noProof/>
           <w:lang w:eastAsia="pl-PL"/>
         </w:rPr>
+        <w:lastRenderedPageBreak/>
         <w:drawing>
           <wp:inline distT="0" distB="0" distL="0" distR="0">
             <wp:extent cx="4676775" cy="3467100"/>
@@ -7603,15 +7980,16 @@
       </w:pPr>
       <w:r>
         <w:tab/>
-        <w:t xml:space="preserve">Po raz pierwszy w powyższym akapicie wspomniano o efektywność. </w:t>
-      </w:r>
-      <w:proofErr w:type="spellStart"/>
-      <w:r>
-        <w:t>Def</w:t>
-      </w:r>
-      <w:proofErr w:type="spellEnd"/>
-      <w:r>
-        <w:t xml:space="preserve"> efektywności.</w:t>
+        <w:t>Po raz pierwszy w powyższym a</w:t>
+      </w:r>
+      <w:r>
+        <w:t>kapicie wspomniano o efektywności</w:t>
+      </w:r>
+      <w:r>
+        <w:t>.</w:t>
+      </w:r>
+      <w:r>
+        <w:t xml:space="preserve"> Będzie ona rozumiana jako efektywność czasowa algorytmu.</w:t>
       </w:r>
     </w:p>
     <w:p>
@@ -7655,7 +8033,11 @@
         <w:t xml:space="preserve"> pracować bezpośrednio na geometrii, z której zbudowana jest mapa. </w:t>
       </w:r>
       <w:r>
-        <w:t>Jednak każda mapa może zostać poddana pewnemu procesowi w wyniku</w:t>
+        <w:t xml:space="preserve">Jednak każda mapa może zostać poddana pewnemu procesowi w </w:t>
+      </w:r>
+      <w:r>
+        <w:lastRenderedPageBreak/>
+        <w:t>wyniku</w:t>
       </w:r>
       <w:r>
         <w:t>,</w:t>
@@ -7704,32 +8086,18 @@
         <w:t xml:space="preserve"> Dla uproszczenie opisu całego grafu odnajdywania ścieżki jest on wyrażony przez proste struktury grafowe.</w:t>
       </w:r>
     </w:p>
-    <w:p/>
-    <w:p/>
-    <w:p/>
-    <w:p/>
-    <w:p/>
-    <w:p/>
-    <w:p/>
     <w:p/>
     <w:p>
       <w:pPr>
         <w:pStyle w:val="Nagwek2"/>
         <w:numPr>
           <w:ilvl w:val="1"/>
-          <w:numId w:val="3"/>
+          <w:numId w:val="46"/>
         </w:numPr>
       </w:pPr>
       <w:bookmarkStart w:id="10" w:name="_Toc365544878"/>
       <w:r>
-        <w:lastRenderedPageBreak/>
-        <w:t>Definicja g</w:t>
-      </w:r>
-      <w:r>
-        <w:t>raf</w:t>
-      </w:r>
-      <w:r>
-        <w:t>u</w:t>
+        <w:t>Definicja grafu</w:t>
       </w:r>
       <w:bookmarkEnd w:id="10"/>
     </w:p>
@@ -7747,24 +8115,7 @@
       </w:pPr>
       <w:r>
         <w:tab/>
-      </w:r>
-      <w:r>
-        <w:t>Graf jest matematyczną strukturą często reprezentowaną przez schemat g</w:t>
-      </w:r>
-      <w:r>
-        <w:t>raficzny. Graf składa się z dwóch</w:t>
-      </w:r>
-      <w:r>
-        <w:t xml:space="preserve"> rodzajów elementów. Są to węzły często rysowane jako punkty lub koła w schemacie grafu oraz </w:t>
-      </w:r>
-      <w:r>
-        <w:t>krawędzie będące połączeniami wę</w:t>
-      </w:r>
-      <w:r>
-        <w:t xml:space="preserve">złów przedstawiane w postaci </w:t>
-      </w:r>
-      <w:r>
-        <w:t xml:space="preserve">linii. </w:t>
+        <w:t xml:space="preserve">Graf jest matematyczną strukturą często reprezentowaną przez schemat graficzny. Graf składa się z dwóch rodzajów elementów. Są to węzły często rysowane jako punkty lub koła w schemacie grafu oraz krawędzie będące połączeniami węzłów przedstawiane w postaci linii. </w:t>
       </w:r>
       <w:fldSimple w:instr=" REF _Ref365406080 \h  \* MERGEFORMAT ">
         <w:r>
@@ -7785,10 +8136,7 @@
         </w:r>
       </w:fldSimple>
       <w:r>
-        <w:t xml:space="preserve"> przedstawia</w:t>
-      </w:r>
-      <w:r>
-        <w:t xml:space="preserve"> strukturę grafu.</w:t>
+        <w:t xml:space="preserve"> przedstawia strukturę grafu.</w:t>
       </w:r>
     </w:p>
     <w:p>
@@ -7799,19 +8147,7 @@
       </w:pPr>
       <w:r>
         <w:tab/>
-        <w:t xml:space="preserve">Formalnie graf składa się ze zbioru węzłów i zestawu połączeń, w którym </w:t>
-      </w:r>
-      <w:r>
-        <w:t>połączenie jest po</w:t>
-      </w:r>
-      <w:r>
-        <w:t xml:space="preserve"> prostu nieuporządkowaną parą wę</w:t>
-      </w:r>
-      <w:r>
-        <w:t>złów</w:t>
-      </w:r>
-      <w:r>
-        <w:t>.</w:t>
+        <w:t>Formalnie graf składa się ze zbioru węzłów i zestawu połączeń, w którym połączenie jest po prostu nieuporządkowaną parą węzłów.</w:t>
       </w:r>
     </w:p>
     <w:p>
@@ -7822,42 +8158,7 @@
       </w:pPr>
       <w:r>
         <w:tab/>
-      </w:r>
-      <w:r>
-        <w:t>Każdy</w:t>
-      </w:r>
-      <w:r>
-        <w:t xml:space="preserve"> węzeł stanowi zwykle pewien region pozi</w:t>
-      </w:r>
-      <w:r>
-        <w:t>omu gry, taki jak pokój, piwnica czy schody lub mały region miejsca na zewnątrz. Połączenia pokazują, które miejsca są połączone. Jeśli pokój sąsiaduje ze schodami, to węzeł reprezentujący pokój będzie miał połączenie z węzłem reprezentującym schody. W ten sposób cały poziom gry jest podzielony na obsz</w:t>
-      </w:r>
-      <w:r>
-        <w:t>ary, które są ze sobą połączone</w:t>
-      </w:r>
-      <w:r>
-        <w:t>.</w:t>
-      </w:r>
-      <w:r>
-        <w:t xml:space="preserve"> Aby dostać się z jednego miejsca na danym poziomie do drugiego możemy korzystać z połączeń. Jeśli jest możliwość przejścia bezpośrednio z węzła startowego do celu</w:t>
-      </w:r>
-      <w:r>
-        <w:t>, to</w:t>
-      </w:r>
-      <w:r>
-        <w:t xml:space="preserve"> problem jest trywialny</w:t>
-      </w:r>
-      <w:r>
-        <w:t xml:space="preserve">. W przeciwnym razie możemy </w:t>
-      </w:r>
-      <w:r>
-        <w:t>użyć</w:t>
-      </w:r>
-      <w:r>
-        <w:t xml:space="preserve"> połączeń do podróży przez węzły pośrednie znajdujące się na ścieżce.</w:t>
-      </w:r>
-      <w:r>
-        <w:t xml:space="preserve"> </w:t>
+        <w:t xml:space="preserve">Każdy węzeł stanowi zwykle pewien region poziomu gry, taki jak pokój, piwnica czy schody lub mały region miejsca na zewnątrz. Połączenia pokazują, które miejsca są połączone. Jeśli pokój sąsiaduje ze schodami, to węzeł reprezentujący pokój będzie miał połączenie z węzłem reprezentującym schody. W ten sposób cały poziom gry jest podzielony na obszary, które są ze sobą połączone. Aby dostać się z jednego miejsca na danym poziomie do drugiego możemy korzystać z połączeń. Jeśli jest możliwość przejścia bezpośrednio z węzła startowego do celu, to problem jest trywialny. W przeciwnym razie możemy użyć połączeń do podróży przez węzły pośrednie znajdujące się na ścieżce. </w:t>
       </w:r>
     </w:p>
     <w:p>
@@ -7868,13 +8169,20 @@
       </w:pPr>
       <w:r>
         <w:tab/>
-      </w:r>
-      <w:r>
-        <w:t>Droga</w:t>
-      </w:r>
-      <w:r>
-        <w:t xml:space="preserve"> przez graf składa się z zera lub więcej połączeń. Jeśli początek i koniec są takie same, to nie ma połączenia w ścieżce. Jeśli węzły są połączone, wówczas tylko jedno połączenie jest potrzebne.</w:t>
-      </w:r>
+        <w:t>Droga przez graf składa się z zera lub więcej połączeń. Jeśli początek i koniec są takie same, to nie ma połączenia w ścieżce. Jeśli węzły są połączone, wówczas tylko jedno połączenie jest potrzebne.</w:t>
+      </w:r>
+    </w:p>
+    <w:p/>
+    <w:p/>
+    <w:p/>
+    <w:p/>
+    <w:p/>
+    <w:p>
+      <w:pPr>
+        <w:tabs>
+          <w:tab w:val="left" w:pos="1372"/>
+        </w:tabs>
+      </w:pPr>
     </w:p>
     <w:p>
       <w:pPr>
@@ -7968,7 +8276,7 @@
         <w:pStyle w:val="Nagwek2"/>
         <w:numPr>
           <w:ilvl w:val="1"/>
-          <w:numId w:val="3"/>
+          <w:numId w:val="46"/>
         </w:numPr>
       </w:pPr>
       <w:bookmarkStart w:id="12" w:name="_Toc365544879"/>
@@ -8029,14 +8337,39 @@
         <w:t>,</w:t>
       </w:r>
       <w:r>
-        <w:t xml:space="preserve"> a nie grafem kosztu).  Na ilustracji</w:t>
-      </w:r>
-      <w:r>
+        <w:t xml:space="preserve"> a nie grafem kosztu).  Na </w:t>
+      </w:r>
+      <w:r>
+        <w:rPr>
+          <w:i/>
+        </w:rPr>
+        <w:t>ilustracji</w:t>
+      </w:r>
+      <w:r>
+        <w:rPr>
+          <w:i/>
+        </w:rPr>
         <w:t xml:space="preserve"> 9</w:t>
       </w:r>
       <w:r>
         <w:t xml:space="preserve"> przedstawiającej graf z każdym połączeniem jest związana wartość kosztu.</w:t>
       </w:r>
+    </w:p>
+    <w:p>
+      <w:pPr>
+        <w:spacing w:line="360" w:lineRule="auto"/>
+        <w:jc w:val="both"/>
+      </w:pPr>
+      <w:r>
+        <w:tab/>
+        <w:t>Koszty w module zarządzającym odnajdowaniem ścieżki są zwykle reprezentowane czasem lub odległością.  Jeśli węzeł reprezentujący platformę jest położony w dużej odległości od węzła reprezentującego następną platformę, to koszt takiego połączenia będzie duży. Podobnie będzie wyglądało to w przypadku przemieszczania się pomiędzy dwoma pokojami, które są pokryte pułapkami - taka podróż będzie trwała długo przez co koszt będzie duży. Koszty w grafie mogą reprezentować więcej niż tylko czas i odległość. Istnieje duża liczba aplikacji z odnajdywaniem ścieżki, w których koszt stanowi kombinacje czasu, odległości i innych współczynników.</w:t>
+      </w:r>
+    </w:p>
+    <w:p>
+      <w:pPr>
+        <w:spacing w:line="360" w:lineRule="auto"/>
+        <w:jc w:val="both"/>
+      </w:pPr>
     </w:p>
     <w:p>
       <w:pPr>
@@ -8048,6 +8381,7 @@
           <w:noProof/>
           <w:lang w:eastAsia="pl-PL"/>
         </w:rPr>
+        <w:lastRenderedPageBreak/>
         <w:drawing>
           <wp:inline distT="0" distB="0" distL="0" distR="0">
             <wp:extent cx="3838575" cy="3114675"/>
@@ -8127,72 +8461,21 @@
         <w:tab/>
       </w:r>
       <w:r>
-        <w:t>Koszty w module zarządzającym odnajdow</w:t>
-      </w:r>
-      <w:r>
-        <w:t>a</w:t>
-      </w:r>
-      <w:r>
-        <w:t>niem ścieżki są zwykle repreze</w:t>
-      </w:r>
-      <w:r>
-        <w:t>n</w:t>
-      </w:r>
-      <w:r>
-        <w:t xml:space="preserve">towane czasem lub odległością.  </w:t>
-      </w:r>
-      <w:r>
-        <w:t xml:space="preserve">Jeśli węzeł </w:t>
-      </w:r>
-      <w:r>
-        <w:t>reprezentujący</w:t>
-      </w:r>
-      <w:r>
-        <w:t xml:space="preserve"> platformę </w:t>
-      </w:r>
-      <w:r>
-        <w:t>jest położony w dużej</w:t>
-      </w:r>
-      <w:r>
-        <w:t xml:space="preserve"> odległości o</w:t>
-      </w:r>
-      <w:r>
-        <w:t>d węzła reprezentującego następną</w:t>
-      </w:r>
-      <w:r>
-        <w:t xml:space="preserve"> platformę</w:t>
-      </w:r>
-      <w:r>
-        <w:t xml:space="preserve">, to koszt takiego połączenia będzie duży. Podobnie będzie wyglądało to w przypadku przemieszczania się pomiędzy dwoma pokojami, które są pokryte pułapkami - taka podróż będzie trwała długo przez co koszt będzie duży. Koszty w grafie mogą reprezentować więcej niż tylko czas i odległość. Istnieje </w:t>
-      </w:r>
-      <w:r>
-        <w:t>duża liczba aplikacji z</w:t>
-      </w:r>
-      <w:r>
-        <w:t xml:space="preserve"> odnajdywanie</w:t>
-      </w:r>
-      <w:r>
-        <w:t>m</w:t>
-      </w:r>
-      <w:r>
-        <w:t xml:space="preserve"> ścieżki</w:t>
-      </w:r>
-      <w:r>
-        <w:t>, w których koszt stanowi kombinacje czasu, odległości i innych współczynników.</w:t>
-      </w:r>
-    </w:p>
-    <w:p>
-      <w:pPr>
-        <w:spacing w:line="360" w:lineRule="auto"/>
-        <w:jc w:val="both"/>
-      </w:pPr>
-      <w:r>
         <w:tab/>
       </w:r>
       <w:r>
-        <w:t>Na całej trasie przez graf, od węzła początkowego do węzła docelowego, możemy obliczyć całkowity koszt ścieżki. Jest to po prostu suma kosztów każdego połączenia na trasie. Na ilustracji</w:t>
-      </w:r>
-      <w:r>
+        <w:t xml:space="preserve">Na całej trasie przez graf, od węzła początkowego do węzła docelowego, możemy obliczyć całkowity koszt ścieżki. Jest to po prostu suma kosztów każdego połączenia na trasie. Na </w:t>
+      </w:r>
+      <w:r>
+        <w:rPr>
+          <w:i/>
+        </w:rPr>
+        <w:t>ilustracji</w:t>
+      </w:r>
+      <w:r>
+        <w:rPr>
+          <w:i/>
+        </w:rPr>
         <w:t xml:space="preserve"> 10</w:t>
       </w:r>
       <w:r>
@@ -8223,11 +8506,7 @@
         <w:t xml:space="preserve"> do punktu </w:t>
       </w:r>
       <w:r>
-        <w:t xml:space="preserve">C przez węzeł </w:t>
-      </w:r>
-      <w:r>
-        <w:lastRenderedPageBreak/>
-        <w:t>B</w:t>
+        <w:t>C przez węzeł B</w:t>
       </w:r>
       <w:r>
         <w:t>.</w:t>
@@ -8367,7 +8646,11 @@
         <w:t xml:space="preserve"> regiony są ze sobą połączone (</w:t>
       </w:r>
       <w:r>
-        <w:t>np. pokój i schody), to odległość pomiędzy nimi będzie wynosić zero. Jeśli gracz stoi w drzwiach, a następnie przemieszcza się do schodów natychmiastowo. Nasuwa się więc pytanie czy zatem wszystkie połączenie mają koszt równy zero? Istnieje tendencja do pomiaru</w:t>
+        <w:t xml:space="preserve">np. pokój i schody), to odległość pomiędzy nimi będzie wynosić zero. Jeśli gracz stoi w drzwiach, a następnie przemieszcza się do schodów natychmiastowo. Nasuwa się więc pytanie czy </w:t>
+      </w:r>
+      <w:r>
+        <w:lastRenderedPageBreak/>
+        <w:t>zatem wszystkie połączenie mają koszt równy zero? Istnieje tendencja do pomiaru</w:t>
       </w:r>
       <w:r>
         <w:t xml:space="preserve"> połączenia</w:t>
@@ -8417,7 +8700,6 @@
           <w:noProof/>
           <w:lang w:eastAsia="pl-PL"/>
         </w:rPr>
-        <w:lastRenderedPageBreak/>
         <w:drawing>
           <wp:inline distT="0" distB="0" distL="0" distR="0">
             <wp:extent cx="3286125" cy="2933700"/>
@@ -8578,7 +8860,11 @@
         <w:t xml:space="preserve"> większości przypadków</w:t>
       </w:r>
       <w:r>
-        <w:t>, Dijkstra i A* wejdzie w pętlę nieskończoną. I nie jest to błąd algorytmów. Z punktu widzenia matematycznego nie ma czegoś takiego  jak najkrótsza ścieżka przez wiele grafów w ujemnymi wagami - takie rozwiązanie po prostu nie istnieje. Używając terminu "koszt" w tej pracy brana jest pod uwaga wyłącznie nieujemna waga. Kosz jest zawsze liczbą dodatnią. Twórcy gier wspólnie przyznają, że nigdy nie stosowali ujemnych wag ani algorytmów do nich przystosowanych</w:t>
+        <w:t xml:space="preserve">, Dijkstra i </w:t>
+      </w:r>
+      <w:r>
+        <w:lastRenderedPageBreak/>
+        <w:t>A* wejdzie w pętlę nieskończoną. I nie jest to błąd algorytmów. Z punktu widzenia matematycznego nie ma czegoś takiego  jak najkrótsza ścieżka przez wiele grafów w ujemnymi wagami - takie rozwiązanie po prostu nie istnieje. Używając terminu "koszt" w tej pracy brana jest pod uwaga wyłącznie nieujemna waga. Kosz jest zawsze liczbą dodatnią. Twórcy gier wspólnie przyznają, że nigdy nie stosowali ujemnych wag ani algorytmów do nich przystosowanych</w:t>
       </w:r>
       <w:r>
         <w:t xml:space="preserve"> w procesie tworzenia gier komputerowych.</w:t>
@@ -8590,7 +8876,7 @@
         <w:pStyle w:val="Nagwek2"/>
         <w:numPr>
           <w:ilvl w:val="1"/>
-          <w:numId w:val="3"/>
+          <w:numId w:val="46"/>
         </w:numPr>
       </w:pPr>
       <w:bookmarkStart w:id="13" w:name="_Toc365544880"/>
@@ -8606,7 +8892,6 @@
         <w:jc w:val="both"/>
       </w:pPr>
       <w:r>
-        <w:lastRenderedPageBreak/>
         <w:tab/>
       </w:r>
       <w:r>
@@ -8699,6 +8984,7 @@
           <w:noProof/>
           <w:lang w:eastAsia="pl-PL"/>
         </w:rPr>
+        <w:lastRenderedPageBreak/>
         <w:drawing>
           <wp:inline distT="0" distB="0" distL="0" distR="0">
             <wp:extent cx="3762375" cy="3133725"/>
@@ -8793,11 +9079,7 @@
         <w:t>a</w:t>
       </w:r>
       <w:r>
-        <w:t xml:space="preserve">ne z każdym połączeniem mogą </w:t>
-      </w:r>
-      <w:r>
-        <w:lastRenderedPageBreak/>
-        <w:t>być po prostu reprez</w:t>
+        <w:t>ne z każdym połączeniem mogą być po prostu reprez</w:t>
       </w:r>
       <w:r>
         <w:t>e</w:t>
@@ -8841,7 +9123,7 @@
         <w:pStyle w:val="Nagwek2"/>
         <w:numPr>
           <w:ilvl w:val="1"/>
-          <w:numId w:val="3"/>
+          <w:numId w:val="46"/>
         </w:numPr>
       </w:pPr>
       <w:bookmarkStart w:id="14" w:name="_Toc365544881"/>
@@ -8884,6 +9166,7 @@
         <w:t xml:space="preserve">w kontekście </w:t>
       </w:r>
       <w:r>
+        <w:lastRenderedPageBreak/>
         <w:t xml:space="preserve">znajdowania ścieżki. Można spotkać </w:t>
       </w:r>
       <w:r>
@@ -8924,7 +9207,7 @@
         <w:pStyle w:val="Nagwek2"/>
         <w:numPr>
           <w:ilvl w:val="1"/>
-          <w:numId w:val="3"/>
+          <w:numId w:val="46"/>
         </w:numPr>
         <w:spacing w:line="360" w:lineRule="auto"/>
       </w:pPr>
@@ -8998,7 +9281,6 @@
         <w:rPr>
           <w:rFonts w:ascii="Courier New" w:hAnsi="Courier New" w:cs="Courier New"/>
         </w:rPr>
-        <w:lastRenderedPageBreak/>
         <w:t>interface</w:t>
       </w:r>
       <w:proofErr w:type="spellEnd"/>
@@ -9428,6 +9710,7 @@
         <w:rPr>
           <w:rFonts w:ascii="Courier New" w:hAnsi="Courier New" w:cs="Courier New"/>
         </w:rPr>
+        <w:lastRenderedPageBreak/>
         <w:tab/>
         <w:t>/* Zwraca węzeł do którego to połączenie prowadzi */</w:t>
       </w:r>
@@ -9589,7 +9872,7 @@
         <w:pStyle w:val="Nagwek2"/>
         <w:numPr>
           <w:ilvl w:val="1"/>
-          <w:numId w:val="3"/>
+          <w:numId w:val="46"/>
         </w:numPr>
         <w:spacing w:line="360" w:lineRule="auto"/>
       </w:pPr>
@@ -9613,7 +9896,6 @@
         <w:jc w:val="both"/>
       </w:pPr>
       <w:r>
-        <w:lastRenderedPageBreak/>
         <w:tab/>
       </w:r>
       <w:r>
@@ -9763,7 +10045,11 @@
         <w:t>,</w:t>
       </w:r>
       <w:r>
-        <w:t xml:space="preserve"> jednak nie jako algorytm odnajdywania ścieżki, ale do analizy właściwości ogólnych danej mapy w zaawansowanym systemie odnajdywania ścieżki w pewniej symulacji wojskowej. Niemniej jednak, jest to ważny algorytm taktycznej analizy i ma zastosowanie w kilku innych </w:t>
+        <w:t xml:space="preserve"> jednak nie jako algorytm odnajdywania ścieżki, ale do analizy </w:t>
+      </w:r>
+      <w:r>
+        <w:lastRenderedPageBreak/>
+        <w:t xml:space="preserve">właściwości ogólnych danej mapy w zaawansowanym systemie odnajdywania ścieżki w pewniej symulacji wojskowej. Niemniej jednak, jest to ważny algorytm taktycznej analizy i ma zastosowanie w kilku innych </w:t>
       </w:r>
       <w:r>
         <w:t>obszarach Sztucznej Inteligencji w grach. Zbadana zostanie tutaj jego prostsza wersja jako ogólnego algorytmu to odnajdywania ścieżki,</w:t>
@@ -9779,7 +10065,7 @@
         <w:pStyle w:val="Nagwek2"/>
         <w:numPr>
           <w:ilvl w:val="2"/>
-          <w:numId w:val="3"/>
+          <w:numId w:val="46"/>
         </w:numPr>
         <w:spacing w:line="360" w:lineRule="auto"/>
       </w:pPr>
@@ -9834,11 +10120,7 @@
         <w:t xml:space="preserve"> </w:t>
       </w:r>
       <w:r>
-        <w:t xml:space="preserve"> Wiele gier nie robi tego rozróżnienia. Istnieje tam co </w:t>
-      </w:r>
-      <w:r>
-        <w:lastRenderedPageBreak/>
-        <w:t>najwyżej jedno połączenie pomiędzy</w:t>
+        <w:t xml:space="preserve"> Wiele gier nie robi tego rozróżnienia. Istnieje tam co najwyżej jedno połączenie pomiędzy</w:t>
       </w:r>
       <w:r>
         <w:t xml:space="preserve"> dowolną parą wę</w:t>
@@ -9884,6 +10166,7 @@
           <w:noProof/>
           <w:lang w:eastAsia="pl-PL"/>
         </w:rPr>
+        <w:lastRenderedPageBreak/>
         <w:drawing>
           <wp:inline distT="0" distB="0" distL="0" distR="0">
             <wp:extent cx="3524250" cy="2371725"/>
@@ -9957,7 +10240,7 @@
         <w:pStyle w:val="Nagwek2"/>
         <w:numPr>
           <w:ilvl w:val="2"/>
-          <w:numId w:val="3"/>
+          <w:numId w:val="46"/>
         </w:numPr>
         <w:spacing w:line="360" w:lineRule="auto"/>
       </w:pPr>
@@ -10076,7 +10359,11 @@
         <w:t xml:space="preserve"> dotychczasowym</w:t>
       </w:r>
       <w:r>
-        <w:t xml:space="preserve"> dla każdego połączenia w węźle końcowym jest po prostu koszt połączenia. Ilustracj</w:t>
+        <w:t xml:space="preserve"> dla każdego połączenia w węźle końcowym jest po prostu koszt </w:t>
+      </w:r>
+      <w:r>
+        <w:lastRenderedPageBreak/>
+        <w:t>połączenia. Ilustracj</w:t>
       </w:r>
       <w:r>
         <w:t>a 14</w:t>
@@ -10918,7 +11205,7 @@
         <w:pStyle w:val="Nagwek2"/>
         <w:numPr>
           <w:ilvl w:val="1"/>
-          <w:numId w:val="3"/>
+          <w:numId w:val="46"/>
         </w:numPr>
         <w:spacing w:line="360" w:lineRule="auto"/>
       </w:pPr>
@@ -10968,7 +11255,7 @@
         <w:pStyle w:val="Nagwek2"/>
         <w:numPr>
           <w:ilvl w:val="2"/>
-          <w:numId w:val="3"/>
+          <w:numId w:val="46"/>
         </w:numPr>
         <w:spacing w:line="360" w:lineRule="auto"/>
       </w:pPr>
@@ -11051,7 +11338,7 @@
         <w:pStyle w:val="Nagwek2"/>
         <w:numPr>
           <w:ilvl w:val="2"/>
-          <w:numId w:val="3"/>
+          <w:numId w:val="46"/>
         </w:numPr>
         <w:spacing w:line="360" w:lineRule="auto"/>
       </w:pPr>
@@ -11208,6 +11495,11 @@
       </w:pPr>
       <w:r>
         <w:tab/>
+      </w:r>
+      <w:r>
+        <w:rPr>
+          <w:i/>
+        </w:rPr>
         <w:t>Ilustracja 18</w:t>
       </w:r>
       <w:r>
@@ -11546,6 +11838,9 @@
         <w:jc w:val="both"/>
       </w:pPr>
       <w:r>
+        <w:rPr>
+          <w:i/>
+        </w:rPr>
         <w:t>Ilustracja 19</w:t>
       </w:r>
       <w:r>
@@ -11850,28 +12145,139 @@
     </w:p>
     <w:p>
       <w:pPr>
+        <w:spacing w:line="360" w:lineRule="auto"/>
+      </w:pPr>
+    </w:p>
+    <w:p>
+      <w:pPr>
+        <w:spacing w:line="360" w:lineRule="auto"/>
+      </w:pPr>
+    </w:p>
+    <w:p>
+      <w:pPr>
+        <w:spacing w:line="360" w:lineRule="auto"/>
+      </w:pPr>
+    </w:p>
+    <w:p>
+      <w:pPr>
+        <w:spacing w:line="360" w:lineRule="auto"/>
+      </w:pPr>
+    </w:p>
+    <w:p>
+      <w:pPr>
+        <w:spacing w:line="360" w:lineRule="auto"/>
+      </w:pPr>
+    </w:p>
+    <w:p>
+      <w:pPr>
+        <w:spacing w:line="360" w:lineRule="auto"/>
+      </w:pPr>
+    </w:p>
+    <w:p>
+      <w:pPr>
+        <w:spacing w:line="360" w:lineRule="auto"/>
+      </w:pPr>
+    </w:p>
+    <w:p>
+      <w:pPr>
+        <w:spacing w:line="360" w:lineRule="auto"/>
+      </w:pPr>
+    </w:p>
+    <w:p>
+      <w:pPr>
+        <w:spacing w:line="360" w:lineRule="auto"/>
+      </w:pPr>
+    </w:p>
+    <w:p>
+      <w:pPr>
+        <w:spacing w:line="360" w:lineRule="auto"/>
+      </w:pPr>
+    </w:p>
+    <w:p>
+      <w:pPr>
+        <w:spacing w:line="360" w:lineRule="auto"/>
+      </w:pPr>
+    </w:p>
+    <w:p>
+      <w:pPr>
+        <w:spacing w:line="360" w:lineRule="auto"/>
+      </w:pPr>
+    </w:p>
+    <w:p>
+      <w:pPr>
+        <w:spacing w:line="360" w:lineRule="auto"/>
+      </w:pPr>
+    </w:p>
+    <w:p>
+      <w:pPr>
+        <w:spacing w:line="360" w:lineRule="auto"/>
+      </w:pPr>
+    </w:p>
+    <w:p>
+      <w:pPr>
+        <w:spacing w:line="360" w:lineRule="auto"/>
+      </w:pPr>
+    </w:p>
+    <w:p>
+      <w:pPr>
+        <w:spacing w:line="360" w:lineRule="auto"/>
+      </w:pPr>
+    </w:p>
+    <w:p>
+      <w:pPr>
+        <w:spacing w:line="360" w:lineRule="auto"/>
+      </w:pPr>
+    </w:p>
+    <w:p>
+      <w:pPr>
+        <w:spacing w:line="360" w:lineRule="auto"/>
+      </w:pPr>
+    </w:p>
+    <w:p>
+      <w:pPr>
         <w:pStyle w:val="Nagwek1"/>
         <w:numPr>
           <w:ilvl w:val="0"/>
-          <w:numId w:val="3"/>
+          <w:numId w:val="46"/>
         </w:numPr>
         <w:spacing w:line="360" w:lineRule="auto"/>
       </w:pPr>
       <w:bookmarkStart w:id="22" w:name="_Toc365544889"/>
       <w:r>
+        <w:lastRenderedPageBreak/>
         <w:t>Nawigacja</w:t>
       </w:r>
       <w:r>
         <w:t xml:space="preserve"> postaci</w:t>
       </w:r>
       <w:bookmarkEnd w:id="22"/>
+    </w:p>
+    <w:p>
+      <w:pPr>
+        <w:rPr>
+          <w:rFonts w:asciiTheme="majorHAnsi" w:eastAsiaTheme="majorEastAsia" w:hAnsiTheme="majorHAnsi" w:cstheme="majorBidi"/>
+          <w:color w:val="365F91" w:themeColor="accent1" w:themeShade="BF"/>
+          <w:sz w:val="28"/>
+          <w:szCs w:val="28"/>
+        </w:rPr>
+      </w:pPr>
+      <w:r>
+        <w:br w:type="page"/>
+      </w:r>
+    </w:p>
+    <w:p>
+      <w:pPr>
+        <w:pStyle w:val="Nagwek1"/>
+        <w:spacing w:line="360" w:lineRule="auto"/>
+        <w:ind w:left="360"/>
+      </w:pPr>
     </w:p>
     <w:p>
       <w:pPr>
         <w:pStyle w:val="Nagwek1"/>
         <w:numPr>
           <w:ilvl w:val="0"/>
-          <w:numId w:val="3"/>
+          <w:numId w:val="46"/>
         </w:numPr>
         <w:spacing w:line="360" w:lineRule="auto"/>
       </w:pPr>
@@ -11887,7 +12293,7 @@
         <w:pStyle w:val="Nagwek2"/>
         <w:numPr>
           <w:ilvl w:val="1"/>
-          <w:numId w:val="3"/>
+          <w:numId w:val="46"/>
         </w:numPr>
       </w:pPr>
       <w:r>
@@ -12047,7 +12453,6 @@
         <w:jc w:val="both"/>
       </w:pPr>
       <w:r>
-        <w:lastRenderedPageBreak/>
         <w:t xml:space="preserve">Gra kończy się porażką, jeśli wrogie jednostki natrafią na jednostki sterowane przez gracza. </w:t>
       </w:r>
     </w:p>
@@ -12070,7 +12475,7 @@
         <w:pStyle w:val="Nagwek2"/>
         <w:numPr>
           <w:ilvl w:val="1"/>
-          <w:numId w:val="3"/>
+          <w:numId w:val="46"/>
         </w:numPr>
       </w:pPr>
       <w:r>
@@ -12109,7 +12514,11 @@
         <w:t xml:space="preserve">. </w:t>
       </w:r>
       <w:r>
-        <w:t>Poniżej znajduje się zrzut ekranu przedstawiający postęp prac nad modelowaniem jeden z map świata gry.</w:t>
+        <w:t xml:space="preserve">Poniżej znajduje się zrzut </w:t>
+      </w:r>
+      <w:r>
+        <w:lastRenderedPageBreak/>
+        <w:t>ekranu przedstawiający postęp prac nad modelowaniem jeden z map świata gry.</w:t>
       </w:r>
       <w:r>
         <w:rPr>
@@ -12198,7 +12607,7 @@
         <w:pStyle w:val="Nagwek2"/>
         <w:numPr>
           <w:ilvl w:val="1"/>
-          <w:numId w:val="3"/>
+          <w:numId w:val="46"/>
         </w:numPr>
       </w:pPr>
       <w:r>
@@ -12296,7 +12705,6 @@
         <w:jc w:val="both"/>
       </w:pPr>
       <w:r>
-        <w:lastRenderedPageBreak/>
         <w:t>Często programiści piszący gry komputerowe zaczynają ten proces od napisania silnika gry. Silnik ten będzie przetwarzał zasoby graficzne, zajmował się fizyką, będzie posiadał wbudowany edytor map oraz posiadał implementacje samej gry. W zasadzie każdy programis</w:t>
       </w:r>
       <w:r>
@@ -12320,6 +12728,7 @@
         <w:jc w:val="both"/>
       </w:pPr>
       <w:r>
+        <w:lastRenderedPageBreak/>
         <w:t>Wygodny w uż</w:t>
       </w:r>
       <w:r>
@@ -12551,77 +12960,77 @@
         <w:t xml:space="preserve">") - </w:t>
       </w:r>
       <w:r>
-        <w:t xml:space="preserve">Komponenty wchodzą w skład obiektów, a konkretnie rozszerzają je o nowe funkcjonalności. Filozofia działania </w:t>
+        <w:t>Komponenty wchodzą w skład obiektów, a konkretnie rozszerzają je o nowe funkcjonalności. Filozofia działania Unity3D związana się właśnie pracą na komponentach. Komponent przeważnie posiada pewną liczbę parametrów. Przykł</w:t>
+      </w:r>
+      <w:r>
+        <w:t xml:space="preserve">adowo </w:t>
+      </w:r>
+      <w:proofErr w:type="spellStart"/>
+      <w:r>
+        <w:t>renderując</w:t>
+      </w:r>
+      <w:proofErr w:type="spellEnd"/>
+      <w:r>
+        <w:t xml:space="preserve"> na ekranie sz</w:t>
+      </w:r>
+      <w:r>
+        <w:t>eścian</w:t>
+      </w:r>
+      <w:r>
+        <w:t>, to taki</w:t>
+      </w:r>
+      <w:r>
+        <w:t xml:space="preserve"> obiekt składa z następujących elementów: </w:t>
+      </w:r>
+      <w:proofErr w:type="spellStart"/>
+      <w:r>
+        <w:t>GameObject</w:t>
+      </w:r>
+      <w:proofErr w:type="spellEnd"/>
+      <w:r>
+        <w:t xml:space="preserve"> </w:t>
+      </w:r>
+      <w:r>
+        <w:t xml:space="preserve">(pusty) zawiera komponent </w:t>
+      </w:r>
+      <w:proofErr w:type="spellStart"/>
+      <w:r>
+        <w:t>MeshFile</w:t>
+      </w:r>
+      <w:r>
+        <w:t>r</w:t>
+      </w:r>
+      <w:proofErr w:type="spellEnd"/>
+      <w:r>
+        <w:t xml:space="preserve"> - przechowuje dane o geometrii, jako parametr przyjmuje siatkę sześcianu. Następnie obiekt ten zawiera kolejny komponent </w:t>
+      </w:r>
+      <w:proofErr w:type="spellStart"/>
+      <w:r>
+        <w:t>MeshRenderer</w:t>
+      </w:r>
+      <w:proofErr w:type="spellEnd"/>
+      <w:r>
+        <w:t xml:space="preserve"> - posiada parametr ustawiający materiał </w:t>
+      </w:r>
+      <w:proofErr w:type="spellStart"/>
+      <w:r>
+        <w:t>renderowania</w:t>
+      </w:r>
+      <w:proofErr w:type="spellEnd"/>
+      <w:r>
+        <w:t xml:space="preserve">. Co więcej, obiekt może zawierać komponent </w:t>
+      </w:r>
+      <w:proofErr w:type="spellStart"/>
+      <w:r>
+        <w:t>Rigidbody</w:t>
+      </w:r>
+      <w:proofErr w:type="spellEnd"/>
+      <w:r>
+        <w:t xml:space="preserve"> - w nim ustawiane jest ciało fizyczne dla obiektu. Nadawana jest </w:t>
       </w:r>
       <w:r>
         <w:lastRenderedPageBreak/>
-        <w:t>Unity3D związana się właśnie pracą na komponentach. Komponent przeważnie posiada pewną liczbę parametrów. Przykł</w:t>
-      </w:r>
-      <w:r>
-        <w:t xml:space="preserve">adowo </w:t>
-      </w:r>
-      <w:proofErr w:type="spellStart"/>
-      <w:r>
-        <w:t>renderując</w:t>
-      </w:r>
-      <w:proofErr w:type="spellEnd"/>
-      <w:r>
-        <w:t xml:space="preserve"> na ekranie sz</w:t>
-      </w:r>
-      <w:r>
-        <w:t>eścian</w:t>
-      </w:r>
-      <w:r>
-        <w:t>, to taki</w:t>
-      </w:r>
-      <w:r>
-        <w:t xml:space="preserve"> obiekt składa z następujących elementów: </w:t>
-      </w:r>
-      <w:proofErr w:type="spellStart"/>
-      <w:r>
-        <w:t>GameObject</w:t>
-      </w:r>
-      <w:proofErr w:type="spellEnd"/>
-      <w:r>
-        <w:t xml:space="preserve"> </w:t>
-      </w:r>
-      <w:r>
-        <w:t xml:space="preserve">(pusty) zawiera komponent </w:t>
-      </w:r>
-      <w:proofErr w:type="spellStart"/>
-      <w:r>
-        <w:t>MeshFile</w:t>
-      </w:r>
-      <w:r>
-        <w:t>r</w:t>
-      </w:r>
-      <w:proofErr w:type="spellEnd"/>
-      <w:r>
-        <w:t xml:space="preserve"> - przechowuje dane o geometrii, jako parametr przyjmuje siatkę sześcianu. Następnie obiekt ten zawiera kolejny komponent </w:t>
-      </w:r>
-      <w:proofErr w:type="spellStart"/>
-      <w:r>
-        <w:t>MeshRenderer</w:t>
-      </w:r>
-      <w:proofErr w:type="spellEnd"/>
-      <w:r>
-        <w:t xml:space="preserve"> - posiada parametr ustawiający materiał </w:t>
-      </w:r>
-      <w:proofErr w:type="spellStart"/>
-      <w:r>
-        <w:t>renderowania</w:t>
-      </w:r>
-      <w:proofErr w:type="spellEnd"/>
-      <w:r>
-        <w:t xml:space="preserve">. Co więcej, obiekt może zawierać komponent </w:t>
-      </w:r>
-      <w:proofErr w:type="spellStart"/>
-      <w:r>
-        <w:t>Rigidbody</w:t>
-      </w:r>
-      <w:proofErr w:type="spellEnd"/>
-      <w:r>
-        <w:t xml:space="preserve"> - w nim ustawiane jest ciało fizyczne dla obiektu. Nadawana jest mu masę oraz gęstość. Dzięki temu istnieje możliwość oddziaływania na obiekt siłą.</w:t>
+        <w:t>mu masę oraz gęstość. Dzięki temu istnieje możliwość oddziaływania na obiekt siłą.</w:t>
       </w:r>
       <w:r>
         <w:t xml:space="preserve"> Komponentem może też być skrypt.</w:t>
@@ -12872,7 +13281,6 @@
         <w:jc w:val="both"/>
       </w:pPr>
       <w:r>
-        <w:lastRenderedPageBreak/>
         <w:t xml:space="preserve">Rozszerzalność - programista może sam pisać własne skrypty i wtyczki (ang. </w:t>
       </w:r>
       <w:proofErr w:type="spellStart"/>
@@ -12933,7 +13341,11 @@
       </w:r>
       <w:proofErr w:type="spellEnd"/>
       <w:r>
-        <w:t>) - Dodając do sceny pewną liczbę prefabrykowanych elementów powoduje to, że w trakcie zmiany parametrów jednego z nich,  zmiany te są propagowane do pozostałych elementów tego samego typu. Pozwala to przyśpieszyć proces składania poziomu w całość oraz testowanie prototypów.</w:t>
+        <w:t xml:space="preserve">) - Dodając do sceny pewną liczbę prefabrykowanych elementów powoduje to, że w trakcie zmiany parametrów jednego z nich,  zmiany te są propagowane do pozostałych </w:t>
+      </w:r>
+      <w:r>
+        <w:lastRenderedPageBreak/>
+        <w:t>elementów tego samego typu. Pozwala to przyśpieszyć proces składania poziomu w całość oraz testowanie prototypów.</w:t>
       </w:r>
     </w:p>
     <w:p>
@@ -13047,12 +13459,20 @@
         <w:t xml:space="preserve"> Zrzut ekranu prezentujący środowisko silnika Unity3D</w:t>
       </w:r>
     </w:p>
+    <w:p/>
+    <w:p/>
+    <w:p/>
+    <w:p/>
+    <w:p/>
+    <w:p/>
+    <w:p/>
+    <w:p/>
     <w:p>
       <w:pPr>
         <w:pStyle w:val="Nagwek1"/>
         <w:numPr>
           <w:ilvl w:val="0"/>
-          <w:numId w:val="3"/>
+          <w:numId w:val="46"/>
         </w:numPr>
         <w:spacing w:line="360" w:lineRule="auto"/>
       </w:pPr>
@@ -13154,7 +13574,6 @@
         <w:jc w:val="both"/>
       </w:pPr>
       <w:r>
-        <w:lastRenderedPageBreak/>
         <w:t>Gęstość grafu</w:t>
       </w:r>
     </w:p>
@@ -13163,10 +13582,11 @@
         <w:pStyle w:val="Nagwek2"/>
         <w:numPr>
           <w:ilvl w:val="1"/>
-          <w:numId w:val="3"/>
+          <w:numId w:val="46"/>
         </w:numPr>
       </w:pPr>
       <w:r>
+        <w:lastRenderedPageBreak/>
         <w:t xml:space="preserve"> </w:t>
       </w:r>
       <w:bookmarkStart w:id="28" w:name="_Toc365544895"/>
@@ -13538,7 +13958,7 @@
         <w:pStyle w:val="Nagwek2"/>
         <w:numPr>
           <w:ilvl w:val="1"/>
-          <w:numId w:val="3"/>
+          <w:numId w:val="46"/>
         </w:numPr>
       </w:pPr>
       <w:bookmarkStart w:id="29" w:name="_Toc365544896"/>
@@ -16809,7 +17229,7 @@
         <w:pStyle w:val="Nagwek2"/>
         <w:numPr>
           <w:ilvl w:val="1"/>
-          <w:numId w:val="3"/>
+          <w:numId w:val="46"/>
         </w:numPr>
       </w:pPr>
       <w:bookmarkStart w:id="30" w:name="_Toc365544897"/>
@@ -17236,7 +17656,7 @@
         <w:pStyle w:val="Nagwek2"/>
         <w:numPr>
           <w:ilvl w:val="1"/>
-          <w:numId w:val="3"/>
+          <w:numId w:val="46"/>
         </w:numPr>
       </w:pPr>
       <w:r>
@@ -17289,7 +17709,7 @@
         <w:pStyle w:val="Nagwek1"/>
         <w:numPr>
           <w:ilvl w:val="0"/>
-          <w:numId w:val="3"/>
+          <w:numId w:val="46"/>
         </w:numPr>
         <w:spacing w:line="360" w:lineRule="auto"/>
       </w:pPr>
@@ -19389,6 +19809,92 @@
     </w:lvl>
   </w:abstractNum>
   <w:abstractNum w:abstractNumId="22">
+    <w:nsid w:val="37795462"/>
+    <w:multiLevelType w:val="multilevel"/>
+    <w:tmpl w:val="0415001F"/>
+    <w:lvl w:ilvl="0">
+      <w:start w:val="1"/>
+      <w:numFmt w:val="decimal"/>
+      <w:lvlText w:val="%1."/>
+      <w:lvlJc w:val="left"/>
+      <w:pPr>
+        <w:ind w:left="360" w:hanging="360"/>
+      </w:pPr>
+    </w:lvl>
+    <w:lvl w:ilvl="1">
+      <w:start w:val="1"/>
+      <w:numFmt w:val="decimal"/>
+      <w:lvlText w:val="%1.%2."/>
+      <w:lvlJc w:val="left"/>
+      <w:pPr>
+        <w:ind w:left="792" w:hanging="432"/>
+      </w:pPr>
+    </w:lvl>
+    <w:lvl w:ilvl="2">
+      <w:start w:val="1"/>
+      <w:numFmt w:val="decimal"/>
+      <w:lvlText w:val="%1.%2.%3."/>
+      <w:lvlJc w:val="left"/>
+      <w:pPr>
+        <w:ind w:left="1224" w:hanging="504"/>
+      </w:pPr>
+    </w:lvl>
+    <w:lvl w:ilvl="3">
+      <w:start w:val="1"/>
+      <w:numFmt w:val="decimal"/>
+      <w:lvlText w:val="%1.%2.%3.%4."/>
+      <w:lvlJc w:val="left"/>
+      <w:pPr>
+        <w:ind w:left="1728" w:hanging="648"/>
+      </w:pPr>
+    </w:lvl>
+    <w:lvl w:ilvl="4">
+      <w:start w:val="1"/>
+      <w:numFmt w:val="decimal"/>
+      <w:lvlText w:val="%1.%2.%3.%4.%5."/>
+      <w:lvlJc w:val="left"/>
+      <w:pPr>
+        <w:ind w:left="2232" w:hanging="792"/>
+      </w:pPr>
+    </w:lvl>
+    <w:lvl w:ilvl="5">
+      <w:start w:val="1"/>
+      <w:numFmt w:val="decimal"/>
+      <w:lvlText w:val="%1.%2.%3.%4.%5.%6."/>
+      <w:lvlJc w:val="left"/>
+      <w:pPr>
+        <w:ind w:left="2736" w:hanging="936"/>
+      </w:pPr>
+    </w:lvl>
+    <w:lvl w:ilvl="6">
+      <w:start w:val="1"/>
+      <w:numFmt w:val="decimal"/>
+      <w:lvlText w:val="%1.%2.%3.%4.%5.%6.%7."/>
+      <w:lvlJc w:val="left"/>
+      <w:pPr>
+        <w:ind w:left="3240" w:hanging="1080"/>
+      </w:pPr>
+    </w:lvl>
+    <w:lvl w:ilvl="7">
+      <w:start w:val="1"/>
+      <w:numFmt w:val="decimal"/>
+      <w:lvlText w:val="%1.%2.%3.%4.%5.%6.%7.%8."/>
+      <w:lvlJc w:val="left"/>
+      <w:pPr>
+        <w:ind w:left="3744" w:hanging="1224"/>
+      </w:pPr>
+    </w:lvl>
+    <w:lvl w:ilvl="8">
+      <w:start w:val="1"/>
+      <w:numFmt w:val="decimal"/>
+      <w:lvlText w:val="%1.%2.%3.%4.%5.%6.%7.%8.%9."/>
+      <w:lvlJc w:val="left"/>
+      <w:pPr>
+        <w:ind w:left="4320" w:hanging="1440"/>
+      </w:pPr>
+    </w:lvl>
+  </w:abstractNum>
+  <w:abstractNum w:abstractNumId="23">
     <w:nsid w:val="49103B63"/>
     <w:multiLevelType w:val="hybridMultilevel"/>
     <w:tmpl w:val="E60E53AE"/>
@@ -19474,7 +19980,7 @@
       </w:pPr>
     </w:lvl>
   </w:abstractNum>
-  <w:abstractNum w:abstractNumId="23">
+  <w:abstractNum w:abstractNumId="24">
     <w:nsid w:val="4DF86527"/>
     <w:multiLevelType w:val="multilevel"/>
     <w:tmpl w:val="0415001F"/>
@@ -19560,7 +20066,7 @@
       </w:pPr>
     </w:lvl>
   </w:abstractNum>
-  <w:abstractNum w:abstractNumId="24">
+  <w:abstractNum w:abstractNumId="25">
     <w:nsid w:val="501D2DBB"/>
     <w:multiLevelType w:val="multilevel"/>
     <w:tmpl w:val="0415001F"/>
@@ -19646,7 +20152,7 @@
       </w:pPr>
     </w:lvl>
   </w:abstractNum>
-  <w:abstractNum w:abstractNumId="25">
+  <w:abstractNum w:abstractNumId="26">
     <w:nsid w:val="535A76DA"/>
     <w:multiLevelType w:val="hybridMultilevel"/>
     <w:tmpl w:val="C9B259BC"/>
@@ -19759,7 +20265,7 @@
       </w:rPr>
     </w:lvl>
   </w:abstractNum>
-  <w:abstractNum w:abstractNumId="26">
+  <w:abstractNum w:abstractNumId="27">
     <w:nsid w:val="56276010"/>
     <w:multiLevelType w:val="hybridMultilevel"/>
     <w:tmpl w:val="862E3118"/>
@@ -19845,7 +20351,7 @@
       </w:pPr>
     </w:lvl>
   </w:abstractNum>
-  <w:abstractNum w:abstractNumId="27">
+  <w:abstractNum w:abstractNumId="28">
     <w:nsid w:val="5D6E7FEA"/>
     <w:multiLevelType w:val="hybridMultilevel"/>
     <w:tmpl w:val="2CD89FCA"/>
@@ -19931,7 +20437,7 @@
       </w:pPr>
     </w:lvl>
   </w:abstractNum>
-  <w:abstractNum w:abstractNumId="28">
+  <w:abstractNum w:abstractNumId="29">
     <w:nsid w:val="5F6B53F3"/>
     <w:multiLevelType w:val="hybridMultilevel"/>
     <w:tmpl w:val="9C46CC5C"/>
@@ -20044,7 +20550,7 @@
       </w:rPr>
     </w:lvl>
   </w:abstractNum>
-  <w:abstractNum w:abstractNumId="29">
+  <w:abstractNum w:abstractNumId="30">
     <w:nsid w:val="5F975D55"/>
     <w:multiLevelType w:val="hybridMultilevel"/>
     <w:tmpl w:val="A7365344"/>
@@ -20130,7 +20636,7 @@
       </w:pPr>
     </w:lvl>
   </w:abstractNum>
-  <w:abstractNum w:abstractNumId="30">
+  <w:abstractNum w:abstractNumId="31">
     <w:nsid w:val="605F6767"/>
     <w:multiLevelType w:val="multilevel"/>
     <w:tmpl w:val="0415001F"/>
@@ -20216,7 +20722,7 @@
       </w:pPr>
     </w:lvl>
   </w:abstractNum>
-  <w:abstractNum w:abstractNumId="31">
+  <w:abstractNum w:abstractNumId="32">
     <w:nsid w:val="62BF02FD"/>
     <w:multiLevelType w:val="hybridMultilevel"/>
     <w:tmpl w:val="843C5A80"/>
@@ -20302,7 +20808,7 @@
       </w:pPr>
     </w:lvl>
   </w:abstractNum>
-  <w:abstractNum w:abstractNumId="32">
+  <w:abstractNum w:abstractNumId="33">
     <w:nsid w:val="672D6D81"/>
     <w:multiLevelType w:val="hybridMultilevel"/>
     <w:tmpl w:val="684A66D2"/>
@@ -20388,7 +20894,7 @@
       </w:pPr>
     </w:lvl>
   </w:abstractNum>
-  <w:abstractNum w:abstractNumId="33">
+  <w:abstractNum w:abstractNumId="34">
     <w:nsid w:val="682B0D68"/>
     <w:multiLevelType w:val="multilevel"/>
     <w:tmpl w:val="0415001F"/>
@@ -20474,7 +20980,7 @@
       </w:pPr>
     </w:lvl>
   </w:abstractNum>
-  <w:abstractNum w:abstractNumId="34">
+  <w:abstractNum w:abstractNumId="35">
     <w:nsid w:val="6B3E7B21"/>
     <w:multiLevelType w:val="hybridMultilevel"/>
     <w:tmpl w:val="F0BCF418"/>
@@ -20560,7 +21066,7 @@
       </w:pPr>
     </w:lvl>
   </w:abstractNum>
-  <w:abstractNum w:abstractNumId="35">
+  <w:abstractNum w:abstractNumId="36">
     <w:nsid w:val="6C6F3376"/>
     <w:multiLevelType w:val="hybridMultilevel"/>
     <w:tmpl w:val="EF7E596E"/>
@@ -20673,7 +21179,7 @@
       </w:rPr>
     </w:lvl>
   </w:abstractNum>
-  <w:abstractNum w:abstractNumId="36">
+  <w:abstractNum w:abstractNumId="37">
     <w:nsid w:val="6CD31BE8"/>
     <w:multiLevelType w:val="hybridMultilevel"/>
     <w:tmpl w:val="52A04E74"/>
@@ -20759,7 +21265,7 @@
       </w:pPr>
     </w:lvl>
   </w:abstractNum>
-  <w:abstractNum w:abstractNumId="37">
+  <w:abstractNum w:abstractNumId="38">
     <w:nsid w:val="6EBA26F3"/>
     <w:multiLevelType w:val="hybridMultilevel"/>
     <w:tmpl w:val="C850250C"/>
@@ -20872,7 +21378,7 @@
       </w:rPr>
     </w:lvl>
   </w:abstractNum>
-  <w:abstractNum w:abstractNumId="38">
+  <w:abstractNum w:abstractNumId="39">
     <w:nsid w:val="6FA61601"/>
     <w:multiLevelType w:val="hybridMultilevel"/>
     <w:tmpl w:val="CA64DDDC"/>
@@ -20958,7 +21464,7 @@
       </w:pPr>
     </w:lvl>
   </w:abstractNum>
-  <w:abstractNum w:abstractNumId="39">
+  <w:abstractNum w:abstractNumId="40">
     <w:nsid w:val="71686FE1"/>
     <w:multiLevelType w:val="hybridMultilevel"/>
     <w:tmpl w:val="E012C642"/>
@@ -21071,7 +21577,7 @@
       </w:rPr>
     </w:lvl>
   </w:abstractNum>
-  <w:abstractNum w:abstractNumId="40">
+  <w:abstractNum w:abstractNumId="41">
     <w:nsid w:val="73380EB6"/>
     <w:multiLevelType w:val="hybridMultilevel"/>
     <w:tmpl w:val="905457F4"/>
@@ -21157,7 +21663,7 @@
       </w:pPr>
     </w:lvl>
   </w:abstractNum>
-  <w:abstractNum w:abstractNumId="41">
+  <w:abstractNum w:abstractNumId="42">
     <w:nsid w:val="751F6C6B"/>
     <w:multiLevelType w:val="hybridMultilevel"/>
     <w:tmpl w:val="4056754A"/>
@@ -21243,7 +21749,7 @@
       </w:pPr>
     </w:lvl>
   </w:abstractNum>
-  <w:abstractNum w:abstractNumId="42">
+  <w:abstractNum w:abstractNumId="43">
     <w:nsid w:val="7BBD4C94"/>
     <w:multiLevelType w:val="multilevel"/>
     <w:tmpl w:val="0415001F"/>
@@ -21329,7 +21835,7 @@
       </w:pPr>
     </w:lvl>
   </w:abstractNum>
-  <w:abstractNum w:abstractNumId="43">
+  <w:abstractNum w:abstractNumId="44">
     <w:nsid w:val="7C3A7EC2"/>
     <w:multiLevelType w:val="hybridMultilevel"/>
     <w:tmpl w:val="723AA0C0"/>
@@ -21442,7 +21948,7 @@
       </w:rPr>
     </w:lvl>
   </w:abstractNum>
-  <w:abstractNum w:abstractNumId="44">
+  <w:abstractNum w:abstractNumId="45">
     <w:nsid w:val="7F0E1BB6"/>
     <w:multiLevelType w:val="hybridMultilevel"/>
     <w:tmpl w:val="61185B20"/>
@@ -21532,55 +22038,55 @@
     <w:abstractNumId w:val="0"/>
   </w:num>
   <w:num w:numId="2">
-    <w:abstractNumId w:val="30"/>
+    <w:abstractNumId w:val="31"/>
   </w:num>
   <w:num w:numId="3">
-    <w:abstractNumId w:val="42"/>
+    <w:abstractNumId w:val="43"/>
   </w:num>
   <w:num w:numId="4">
-    <w:abstractNumId w:val="23"/>
+    <w:abstractNumId w:val="24"/>
   </w:num>
   <w:num w:numId="5">
-    <w:abstractNumId w:val="24"/>
+    <w:abstractNumId w:val="25"/>
   </w:num>
   <w:num w:numId="6">
-    <w:abstractNumId w:val="33"/>
+    <w:abstractNumId w:val="34"/>
   </w:num>
   <w:num w:numId="7">
-    <w:abstractNumId w:val="37"/>
+    <w:abstractNumId w:val="38"/>
   </w:num>
   <w:num w:numId="8">
     <w:abstractNumId w:val="18"/>
   </w:num>
   <w:num w:numId="9">
-    <w:abstractNumId w:val="40"/>
+    <w:abstractNumId w:val="41"/>
   </w:num>
   <w:num w:numId="10">
     <w:abstractNumId w:val="9"/>
   </w:num>
   <w:num w:numId="11">
-    <w:abstractNumId w:val="22"/>
+    <w:abstractNumId w:val="23"/>
   </w:num>
   <w:num w:numId="12">
-    <w:abstractNumId w:val="29"/>
+    <w:abstractNumId w:val="30"/>
   </w:num>
   <w:num w:numId="13">
-    <w:abstractNumId w:val="36"/>
+    <w:abstractNumId w:val="37"/>
   </w:num>
   <w:num w:numId="14">
     <w:abstractNumId w:val="8"/>
   </w:num>
   <w:num w:numId="15">
-    <w:abstractNumId w:val="28"/>
+    <w:abstractNumId w:val="29"/>
   </w:num>
   <w:num w:numId="16">
     <w:abstractNumId w:val="14"/>
   </w:num>
   <w:num w:numId="17">
-    <w:abstractNumId w:val="35"/>
+    <w:abstractNumId w:val="36"/>
   </w:num>
   <w:num w:numId="18">
-    <w:abstractNumId w:val="39"/>
+    <w:abstractNumId w:val="40"/>
   </w:num>
   <w:num w:numId="19">
     <w:abstractNumId w:val="19"/>
@@ -21589,10 +22095,10 @@
     <w:abstractNumId w:val="21"/>
   </w:num>
   <w:num w:numId="21">
-    <w:abstractNumId w:val="38"/>
+    <w:abstractNumId w:val="39"/>
   </w:num>
   <w:num w:numId="22">
-    <w:abstractNumId w:val="27"/>
+    <w:abstractNumId w:val="28"/>
   </w:num>
   <w:num w:numId="23">
     <w:abstractNumId w:val="4"/>
@@ -21601,7 +22107,7 @@
     <w:abstractNumId w:val="10"/>
   </w:num>
   <w:num w:numId="25">
-    <w:abstractNumId w:val="31"/>
+    <w:abstractNumId w:val="32"/>
   </w:num>
   <w:num w:numId="26">
     <w:abstractNumId w:val="16"/>
@@ -21616,19 +22122,19 @@
     <w:abstractNumId w:val="13"/>
   </w:num>
   <w:num w:numId="30">
-    <w:abstractNumId w:val="32"/>
+    <w:abstractNumId w:val="33"/>
   </w:num>
   <w:num w:numId="31">
     <w:abstractNumId w:val="12"/>
   </w:num>
   <w:num w:numId="32">
-    <w:abstractNumId w:val="34"/>
+    <w:abstractNumId w:val="35"/>
   </w:num>
   <w:num w:numId="33">
     <w:abstractNumId w:val="17"/>
   </w:num>
   <w:num w:numId="34">
-    <w:abstractNumId w:val="41"/>
+    <w:abstractNumId w:val="42"/>
   </w:num>
   <w:num w:numId="35">
     <w:abstractNumId w:val="6"/>
@@ -21643,10 +22149,10 @@
     <w:abstractNumId w:val="2"/>
   </w:num>
   <w:num w:numId="39">
-    <w:abstractNumId w:val="26"/>
+    <w:abstractNumId w:val="27"/>
   </w:num>
   <w:num w:numId="40">
-    <w:abstractNumId w:val="44"/>
+    <w:abstractNumId w:val="45"/>
   </w:num>
   <w:num w:numId="41">
     <w:abstractNumId w:val="5"/>
@@ -21655,13 +22161,16 @@
     <w:abstractNumId w:val="11"/>
   </w:num>
   <w:num w:numId="43">
-    <w:abstractNumId w:val="43"/>
+    <w:abstractNumId w:val="44"/>
   </w:num>
   <w:num w:numId="44">
-    <w:abstractNumId w:val="25"/>
+    <w:abstractNumId w:val="26"/>
   </w:num>
   <w:num w:numId="45">
     <w:abstractNumId w:val="3"/>
+  </w:num>
+  <w:num w:numId="46">
+    <w:abstractNumId w:val="22"/>
   </w:num>
 </w:numbering>
 </file>
@@ -22797,7 +23306,7 @@
 </file>
 
 <file path=customXml/itemProps1.xml><?xml version="1.0" encoding="utf-8"?>
-<ds:datastoreItem xmlns:ds="http://schemas.openxmlformats.org/officeDocument/2006/customXml" ds:itemID="{7FFEE23C-0D9B-4C20-B7DF-A08BD8332035}">
+<ds:datastoreItem xmlns:ds="http://schemas.openxmlformats.org/officeDocument/2006/customXml" ds:itemID="{ACC75974-655E-4054-B14D-9BE9A4DD79F9}">
   <ds:schemaRefs>
     <ds:schemaRef ds:uri="http://schemas.openxmlformats.org/officeDocument/2006/bibliography"/>
   </ds:schemaRefs>

</xml_diff>